<commit_message>
update of RSV documtn
</commit_message>
<xml_diff>
--- a/DEC RSV report on pilot study v0.02 240617.docx
+++ b/DEC RSV report on pilot study v0.02 240617.docx
@@ -191,7 +191,43 @@
           <w:color w:val="1F497D" w:themeColor="text2"/>
           <w:sz w:val="28"/>
         </w:rPr>
-        <w:t>Clinical diagnostic accuracy evaluation of the Respiratory Syncytial Virus (RSV) component of the Roche cobas® Liat system on paediatric patients presenting with an acute respiratory illness and possible RSV cause</w:t>
+        <w:t xml:space="preserve">Clinical diagnostic accuracy evaluation of the Respiratory Syncytial Virus (RSV) component of the Roche </w:t>
+      </w:r>
+      <w:proofErr w:type="spellStart"/>
+      <w:r>
+        <w:rPr>
+          <w:b/>
+          <w:color w:val="1F497D" w:themeColor="text2"/>
+          <w:sz w:val="28"/>
+        </w:rPr>
+        <w:t>cobas</w:t>
+      </w:r>
+      <w:proofErr w:type="spellEnd"/>
+      <w:r>
+        <w:rPr>
+          <w:b/>
+          <w:color w:val="1F497D" w:themeColor="text2"/>
+          <w:sz w:val="28"/>
+        </w:rPr>
+        <w:t xml:space="preserve">® </w:t>
+      </w:r>
+      <w:proofErr w:type="spellStart"/>
+      <w:r>
+        <w:rPr>
+          <w:b/>
+          <w:color w:val="1F497D" w:themeColor="text2"/>
+          <w:sz w:val="28"/>
+        </w:rPr>
+        <w:t>Liat</w:t>
+      </w:r>
+      <w:proofErr w:type="spellEnd"/>
+      <w:r>
+        <w:rPr>
+          <w:b/>
+          <w:color w:val="1F497D" w:themeColor="text2"/>
+          <w:sz w:val="28"/>
+        </w:rPr>
+        <w:t xml:space="preserve"> system on paediatric patients presenting with an acute respiratory illness and possible RSV cause</w:t>
       </w:r>
       <w:r>
         <w:rPr>
@@ -276,7 +312,6 @@
         <w:rPr>
           <w:i/>
         </w:rPr>
-        <w:lastRenderedPageBreak/>
         <w:t>Editor:</w:t>
       </w:r>
       <w:r>
@@ -312,7 +347,7 @@
         <w:rPr>
           <w:noProof/>
         </w:rPr>
-        <w:t>24/06/2017 11:25</w:t>
+        <w:t>24/06/2017 13:20</w:t>
       </w:r>
       <w:r>
         <w:fldChar w:fldCharType="end"/>
@@ -1793,9 +1828,19 @@
         </w:rPr>
         <w:t xml:space="preserve">study aimed to evaluate the diagnostic performance of the RSV component of the Roche </w:t>
       </w:r>
-      <w:r>
-        <w:t>cobas® Liat</w:t>
-      </w:r>
+      <w:proofErr w:type="spellStart"/>
+      <w:r>
+        <w:t>cobas</w:t>
+      </w:r>
+      <w:proofErr w:type="spellEnd"/>
+      <w:r>
+        <w:t xml:space="preserve">® </w:t>
+      </w:r>
+      <w:proofErr w:type="spellStart"/>
+      <w:r>
+        <w:t>Liat</w:t>
+      </w:r>
+      <w:proofErr w:type="spellEnd"/>
       <w:r>
         <w:t xml:space="preserve"> influenza A/B and RSV test in UK paediatric wards and emergency departments.  The aim of the pilot study was</w:t>
       </w:r>
@@ -1956,12 +2001,37 @@
         </w:rPr>
         <w:t xml:space="preserve">Overall, the study process and management of the study worked well in the pilot phase.  Slight refinements to the CRF to clarify the time stamp required for test result recording will avoid errors in data collection.  Streamlining the process of technical error reporting will avoid delays in recruitment.  Issues highlighted to the manufacturer regarding the wrong time displayed on the </w:t>
       </w:r>
+      <w:proofErr w:type="spellStart"/>
       <w:r>
         <w:rPr>
           <w:rStyle w:val="Emphasis"/>
           <w:i w:val="0"/>
         </w:rPr>
-        <w:t xml:space="preserve">cobas Liat analyser will provide invaluable insight into the requirements for point of care test use in a busy assessment suite or paediatric ward of the UK NHS.  </w:t>
+        <w:t>cobas</w:t>
+      </w:r>
+      <w:proofErr w:type="spellEnd"/>
+      <w:r>
+        <w:rPr>
+          <w:rStyle w:val="Emphasis"/>
+          <w:i w:val="0"/>
+        </w:rPr>
+        <w:t xml:space="preserve"> </w:t>
+      </w:r>
+      <w:proofErr w:type="spellStart"/>
+      <w:r>
+        <w:rPr>
+          <w:rStyle w:val="Emphasis"/>
+          <w:i w:val="0"/>
+        </w:rPr>
+        <w:t>Liat</w:t>
+      </w:r>
+      <w:proofErr w:type="spellEnd"/>
+      <w:r>
+        <w:rPr>
+          <w:rStyle w:val="Emphasis"/>
+          <w:i w:val="0"/>
+        </w:rPr>
+        <w:t xml:space="preserve"> analyser will provide invaluable insight into the requirements for point of care test use in a busy assessment suite or paediatric ward of the UK NHS.  </w:t>
       </w:r>
     </w:p>
     <w:p>
@@ -1984,91 +2054,130 @@
           <w:i w:val="0"/>
         </w:rPr>
       </w:pPr>
+      <w:r>
+        <w:rPr>
+          <w:rStyle w:val="Emphasis"/>
+          <w:i w:val="0"/>
+        </w:rPr>
+        <w:t xml:space="preserve">Although this study did not set out to have a pilot phase, the </w:t>
+      </w:r>
+      <w:r>
+        <w:rPr>
+          <w:rStyle w:val="Emphasis"/>
+          <w:i w:val="0"/>
+        </w:rPr>
+        <w:t>full clinical study</w:t>
+      </w:r>
+      <w:r>
+        <w:rPr>
+          <w:rStyle w:val="Emphasis"/>
+          <w:i w:val="0"/>
+        </w:rPr>
+        <w:t xml:space="preserve"> will benefit from this early</w:t>
+      </w:r>
+      <w:r>
+        <w:rPr>
+          <w:rStyle w:val="Emphasis"/>
+          <w:i w:val="0"/>
+        </w:rPr>
+        <w:t xml:space="preserve"> evaluation of</w:t>
+      </w:r>
+      <w:r>
+        <w:rPr>
+          <w:rStyle w:val="Emphasis"/>
+          <w:i w:val="0"/>
+        </w:rPr>
+        <w:t xml:space="preserve"> study</w:t>
+      </w:r>
+      <w:r>
+        <w:rPr>
+          <w:rStyle w:val="Emphasis"/>
+          <w:i w:val="0"/>
+        </w:rPr>
+        <w:t xml:space="preserve"> process</w:t>
+      </w:r>
+      <w:r>
+        <w:rPr>
+          <w:rStyle w:val="Emphasis"/>
+          <w:i w:val="0"/>
+        </w:rPr>
+        <w:t xml:space="preserve">.   </w:t>
+      </w:r>
+      <w:r>
+        <w:rPr>
+          <w:rStyle w:val="Emphasis"/>
+          <w:i w:val="0"/>
+        </w:rPr>
+        <w:t>Small pilot studies provide a real life setting in which to evaluate whether the intervention un</w:t>
+      </w:r>
+      <w:r>
+        <w:rPr>
+          <w:rStyle w:val="Emphasis"/>
+          <w:i w:val="0"/>
+        </w:rPr>
+        <w:t xml:space="preserve">der assessment and wider technical support is reliable enough to deliver for a full clinical assessment or indeed within a real-life setting.  </w:t>
+      </w:r>
+      <w:r>
+        <w:rPr>
+          <w:rStyle w:val="Emphasis"/>
+          <w:i w:val="0"/>
+        </w:rPr>
+        <w:t xml:space="preserve">These are particularly informative for studies seasonal in nature whether timely recruitment is essential in order to meet recruitment targets.  </w:t>
+      </w:r>
+    </w:p>
+    <w:p>
+      <w:pPr>
+        <w:rPr>
+          <w:rStyle w:val="Emphasis"/>
+          <w:i w:val="0"/>
+        </w:rPr>
+      </w:pPr>
+      <w:r>
+        <w:rPr>
+          <w:rStyle w:val="Emphasis"/>
+          <w:i w:val="0"/>
+        </w:rPr>
+        <w:t xml:space="preserve">The Roche </w:t>
+      </w:r>
+      <w:proofErr w:type="spellStart"/>
+      <w:r>
+        <w:rPr>
+          <w:rStyle w:val="Emphasis"/>
+          <w:i w:val="0"/>
+        </w:rPr>
+        <w:t>cobas</w:t>
+      </w:r>
+      <w:proofErr w:type="spellEnd"/>
+      <w:r>
+        <w:rPr>
+          <w:rStyle w:val="Emphasis"/>
+          <w:i w:val="0"/>
+        </w:rPr>
+        <w:t xml:space="preserve"> </w:t>
+      </w:r>
+      <w:proofErr w:type="spellStart"/>
+      <w:r>
+        <w:rPr>
+          <w:rStyle w:val="Emphasis"/>
+          <w:i w:val="0"/>
+        </w:rPr>
+        <w:t>Liat</w:t>
+      </w:r>
+      <w:proofErr w:type="spellEnd"/>
+      <w:r>
+        <w:rPr>
+          <w:rStyle w:val="Emphasis"/>
+          <w:i w:val="0"/>
+        </w:rPr>
+        <w:t xml:space="preserve"> RSV assays have since been CE marked therefore it is expected that the next phase will not experience the technical hold ups experienced in this phase.  However, refinement to </w:t>
+      </w:r>
       <w:r>
         <w:rPr>
           <w:rStyle w:val="Emphasis"/>
           <w:i w:val="0"/>
         </w:rPr>
         <w:lastRenderedPageBreak/>
-        <w:t xml:space="preserve">Although this study did not set out to have a pilot phase, the </w:t>
-      </w:r>
-      <w:r>
-        <w:rPr>
-          <w:rStyle w:val="Emphasis"/>
-          <w:i w:val="0"/>
-        </w:rPr>
-        <w:t>full clinical study</w:t>
-      </w:r>
-      <w:r>
-        <w:rPr>
-          <w:rStyle w:val="Emphasis"/>
-          <w:i w:val="0"/>
-        </w:rPr>
-        <w:t xml:space="preserve"> will benefit from this early</w:t>
-      </w:r>
-      <w:r>
-        <w:rPr>
-          <w:rStyle w:val="Emphasis"/>
-          <w:i w:val="0"/>
-        </w:rPr>
-        <w:t xml:space="preserve"> evaluation of</w:t>
-      </w:r>
-      <w:r>
-        <w:rPr>
-          <w:rStyle w:val="Emphasis"/>
-          <w:i w:val="0"/>
-        </w:rPr>
-        <w:t xml:space="preserve"> study</w:t>
-      </w:r>
-      <w:r>
-        <w:rPr>
-          <w:rStyle w:val="Emphasis"/>
-          <w:i w:val="0"/>
-        </w:rPr>
-        <w:t xml:space="preserve"> process</w:t>
-      </w:r>
-      <w:r>
-        <w:rPr>
-          <w:rStyle w:val="Emphasis"/>
-          <w:i w:val="0"/>
-        </w:rPr>
-        <w:t xml:space="preserve">.   </w:t>
-      </w:r>
-      <w:r>
-        <w:rPr>
-          <w:rStyle w:val="Emphasis"/>
-          <w:i w:val="0"/>
-        </w:rPr>
-        <w:t>Small pilot studies provide a real life setting in which to evaluate whether the intervention un</w:t>
-      </w:r>
-      <w:r>
-        <w:rPr>
-          <w:rStyle w:val="Emphasis"/>
-          <w:i w:val="0"/>
-        </w:rPr>
-        <w:t xml:space="preserve">der assessment and wider technical support is reliable enough to deliver for a full clinical assessment or indeed within a real-life setting.  </w:t>
-      </w:r>
-      <w:r>
-        <w:rPr>
-          <w:rStyle w:val="Emphasis"/>
-          <w:i w:val="0"/>
-        </w:rPr>
-        <w:t xml:space="preserve">These are particularly informative for studies seasonal in nature whether timely recruitment is essential in order to meet recruitment targets.  </w:t>
-      </w:r>
-    </w:p>
-    <w:p>
-      <w:pPr>
-        <w:rPr>
-          <w:rStyle w:val="Emphasis"/>
-          <w:i w:val="0"/>
-        </w:rPr>
-      </w:pPr>
-      <w:r>
-        <w:rPr>
-          <w:rStyle w:val="Emphasis"/>
-          <w:i w:val="0"/>
-        </w:rPr>
-        <w:t xml:space="preserve">The Roche cobas Liat RSV assays have since been CE marked therefore it is expected that the next phase will not experience the technical hold ups experienced in this phase.  However, refinement to our reporting of errors and initiation of technical support will help to avoid any further unforeseen errors being detrimental to the study recruiting to target.  </w:t>
+        <w:t xml:space="preserve">our reporting of errors and initiation of technical support will help to avoid any further unforeseen errors being detrimental to the study recruiting to target.  </w:t>
       </w:r>
     </w:p>
     <w:p>
@@ -2117,7 +2226,15 @@
         <w:t xml:space="preserve">et al, </w:t>
       </w:r>
       <w:r>
-        <w:t xml:space="preserve">2009). RSV is the most important and common cause of lower respiratory tract infections (LRTI) in infants and young children (Tregoning </w:t>
+        <w:t>2009). RSV is the most important and common cause of lower respiratory tract infections (LRTI) in infants and young children (</w:t>
+      </w:r>
+      <w:proofErr w:type="spellStart"/>
+      <w:r>
+        <w:t>Tregoning</w:t>
+      </w:r>
+      <w:proofErr w:type="spellEnd"/>
+      <w:r>
+        <w:t xml:space="preserve"> </w:t>
       </w:r>
       <w:r>
         <w:rPr>
@@ -2178,8 +2295,39 @@
     </w:p>
     <w:p>
       <w:r>
-        <w:lastRenderedPageBreak/>
-        <w:t xml:space="preserve">The Roche cobas® Liat system provides a point of care diagnosis for influenza A/B and RSV within 20 minutes.  The cobas® Liat system </w:t>
+        <w:t xml:space="preserve">The Roche </w:t>
+      </w:r>
+      <w:proofErr w:type="spellStart"/>
+      <w:r>
+        <w:t>cobas</w:t>
+      </w:r>
+      <w:proofErr w:type="spellEnd"/>
+      <w:r>
+        <w:t xml:space="preserve">® </w:t>
+      </w:r>
+      <w:proofErr w:type="spellStart"/>
+      <w:r>
+        <w:t>Liat</w:t>
+      </w:r>
+      <w:proofErr w:type="spellEnd"/>
+      <w:r>
+        <w:t xml:space="preserve"> system provides a point of care diagnosis for influenza A/B and RSV within 20 minutes.  The </w:t>
+      </w:r>
+      <w:proofErr w:type="spellStart"/>
+      <w:r>
+        <w:t>cobas</w:t>
+      </w:r>
+      <w:proofErr w:type="spellEnd"/>
+      <w:r>
+        <w:t xml:space="preserve">® </w:t>
+      </w:r>
+      <w:proofErr w:type="spellStart"/>
+      <w:r>
+        <w:t>Liat</w:t>
+      </w:r>
+      <w:proofErr w:type="spellEnd"/>
+      <w:r>
+        <w:t xml:space="preserve"> system </w:t>
       </w:r>
       <w:r>
         <w:t>uses a</w:t>
@@ -2248,8 +2396,21 @@
       <w:r>
         <w:t xml:space="preserve">research use only </w:t>
       </w:r>
-      <w:r>
-        <w:t xml:space="preserve">cobas® Liat </w:t>
+      <w:proofErr w:type="spellStart"/>
+      <w:r>
+        <w:t>cobas</w:t>
+      </w:r>
+      <w:proofErr w:type="spellEnd"/>
+      <w:r>
+        <w:t xml:space="preserve">® </w:t>
+      </w:r>
+      <w:proofErr w:type="spellStart"/>
+      <w:r>
+        <w:t>Liat</w:t>
+      </w:r>
+      <w:proofErr w:type="spellEnd"/>
+      <w:r>
+        <w:t xml:space="preserve"> </w:t>
       </w:r>
       <w:r>
         <w:t>assays resulted in considerable delays which, due to the seasonal nature of the virus, jeopardise</w:t>
@@ -2261,7 +2422,11 @@
         <w:t xml:space="preserve">, the team decided to complete a pilot phase of the study to ensure refinement of the study process for the next winter season.  </w:t>
       </w:r>
       <w:r>
-        <w:t xml:space="preserve">The remainder of this report highlights the methodology and design of the pilot study, initial results from the test evaluation and the strengths and weaknesses of the study design and execution.  The full evaluation will be refined as a result of key learnings from this pilot phase and how these will be implemented </w:t>
+        <w:t xml:space="preserve">The remainder of this report highlights the methodology and design of the pilot study, initial results from the test evaluation and the strengths and weaknesses of the study design </w:t>
+      </w:r>
+      <w:r>
+        <w:lastRenderedPageBreak/>
+        <w:t xml:space="preserve">and execution.  The full evaluation will be refined as a result of key learnings from this pilot phase and how these will be implemented </w:t>
       </w:r>
       <w:r>
         <w:t xml:space="preserve">are </w:t>
@@ -2315,11 +2480,7 @@
         <w:t xml:space="preserve"> GCP trained</w:t>
       </w:r>
       <w:r>
-        <w:t xml:space="preserve"> research nurse.  Those for </w:t>
-      </w:r>
-      <w:r>
-        <w:lastRenderedPageBreak/>
-        <w:t>which sampling of respiratory secretions was considered to be contra-indicated by the medical team were not approached for consent.</w:t>
+        <w:t xml:space="preserve"> research nurse.  Those for which sampling of respiratory secretions was considered to be contra-indicated by the medical team were not approached for consent.</w:t>
       </w:r>
     </w:p>
     <w:p>
@@ -2342,13 +2503,37 @@
         <w:t>sampl</w:t>
       </w:r>
       <w:r>
-        <w:t xml:space="preserve">ed from the participant by nasophyrangeal </w:t>
+        <w:t xml:space="preserve">ed from the participant by </w:t>
+      </w:r>
+      <w:proofErr w:type="spellStart"/>
+      <w:r>
+        <w:t>nasophyrangeal</w:t>
+      </w:r>
+      <w:proofErr w:type="spellEnd"/>
+      <w:r>
+        <w:t xml:space="preserve"> </w:t>
       </w:r>
       <w:r>
         <w:t>aspirate and</w:t>
       </w:r>
       <w:r>
-        <w:t xml:space="preserve"> flushed through with 3mls of sterile saline solution and split for testing with the cobas® Liat test and the standard respiratory panel test carried out in the laboratory (for full details see the Standard Operating Procedure used in </w:t>
+        <w:t xml:space="preserve"> flushed through with 3mls of sterile saline solution and split for testing with the </w:t>
+      </w:r>
+      <w:proofErr w:type="spellStart"/>
+      <w:r>
+        <w:t>cobas</w:t>
+      </w:r>
+      <w:proofErr w:type="spellEnd"/>
+      <w:r>
+        <w:t xml:space="preserve">® </w:t>
+      </w:r>
+      <w:proofErr w:type="spellStart"/>
+      <w:r>
+        <w:t>Liat</w:t>
+      </w:r>
+      <w:proofErr w:type="spellEnd"/>
+      <w:r>
+        <w:t xml:space="preserve"> test and the standard respiratory panel test carried out in the laboratory (for full details see the Standard Operating Procedure used in </w:t>
       </w:r>
       <w:r>
         <w:fldChar w:fldCharType="begin"/>
@@ -2403,7 +2588,15 @@
         <w:t>, and all other necessary local approvals were obtained</w:t>
       </w:r>
       <w:r>
-        <w:t xml:space="preserve"> (NuTH R&amp;D 8143, CHS</w:t>
+        <w:t xml:space="preserve"> (</w:t>
+      </w:r>
+      <w:proofErr w:type="spellStart"/>
+      <w:r>
+        <w:t>NuTH</w:t>
+      </w:r>
+      <w:proofErr w:type="spellEnd"/>
+      <w:r>
+        <w:t xml:space="preserve"> R&amp;D 8143, CHS</w:t>
       </w:r>
       <w:r>
         <w:t xml:space="preserve"> R&amp;I 14~04</w:t>
@@ -2464,7 +2657,23 @@
     </w:p>
     <w:p>
       <w:r>
-        <w:t>The RVI currently use Luminex® NxTAG Respiratory Pathogen Panel and currently report a panel of tests including:</w:t>
+        <w:t xml:space="preserve">The RVI currently use </w:t>
+      </w:r>
+      <w:proofErr w:type="spellStart"/>
+      <w:r>
+        <w:t>Luminex</w:t>
+      </w:r>
+      <w:proofErr w:type="spellEnd"/>
+      <w:r>
+        <w:t xml:space="preserve">® </w:t>
+      </w:r>
+      <w:proofErr w:type="spellStart"/>
+      <w:r>
+        <w:t>NxTAG</w:t>
+      </w:r>
+      <w:proofErr w:type="spellEnd"/>
+      <w:r>
+        <w:t xml:space="preserve"> Respiratory Pathogen Panel and currently report a panel of tests including:</w:t>
       </w:r>
     </w:p>
     <w:p>
@@ -2511,8 +2720,13 @@
           <w:numId w:val="28"/>
         </w:numPr>
       </w:pPr>
-      <w:r>
-        <w:t>Metapneumovirus RNA</w:t>
+      <w:proofErr w:type="spellStart"/>
+      <w:r>
+        <w:t>Metapneumovirus</w:t>
+      </w:r>
+      <w:proofErr w:type="spellEnd"/>
+      <w:r>
+        <w:t xml:space="preserve"> RNA</w:t>
       </w:r>
     </w:p>
     <w:p>
@@ -2589,7 +2803,16 @@
     </w:p>
     <w:p>
       <w:r>
-        <w:t>SRH testing is performed at the Queen Elizabeth hospital Gateshead using Argene® and currently report a panel of tests including:</w:t>
+        <w:lastRenderedPageBreak/>
+        <w:t xml:space="preserve">SRH testing is performed at the Queen Elizabeth hospital Gateshead using </w:t>
+      </w:r>
+      <w:proofErr w:type="spellStart"/>
+      <w:r>
+        <w:t>Argene</w:t>
+      </w:r>
+      <w:proofErr w:type="spellEnd"/>
+      <w:r>
+        <w:t>® and currently report a panel of tests including:</w:t>
       </w:r>
     </w:p>
     <w:p>
@@ -2630,11 +2853,39 @@
     </w:p>
     <w:p>
       <w:r>
-        <w:t xml:space="preserve">If there was a discrepancy between the results of the cobas® Liat and the reference test at each site, the remaining sample was retained and sent for testing with </w:t>
-      </w:r>
-      <w:r>
-        <w:lastRenderedPageBreak/>
-        <w:t xml:space="preserve">the reference test at the other site.  This helped to determine whether the discrepancy was a result of the cobas® Liat assay or the local panel test used.  The research nurses identified if there was a discrepancy by following the standard operating procedure outlined in </w:t>
+        <w:t xml:space="preserve">If there was a discrepancy between the results of the </w:t>
+      </w:r>
+      <w:proofErr w:type="spellStart"/>
+      <w:r>
+        <w:t>cobas</w:t>
+      </w:r>
+      <w:proofErr w:type="spellEnd"/>
+      <w:r>
+        <w:t xml:space="preserve">® </w:t>
+      </w:r>
+      <w:proofErr w:type="spellStart"/>
+      <w:r>
+        <w:t>Liat</w:t>
+      </w:r>
+      <w:proofErr w:type="spellEnd"/>
+      <w:r>
+        <w:t xml:space="preserve"> and the reference test at each site, the remaining sample was retained and sent for testing with the reference test at the other site.  This helped to determine whether the discrepancy was a result of the </w:t>
+      </w:r>
+      <w:proofErr w:type="spellStart"/>
+      <w:r>
+        <w:t>cobas</w:t>
+      </w:r>
+      <w:proofErr w:type="spellEnd"/>
+      <w:r>
+        <w:t xml:space="preserve">® </w:t>
+      </w:r>
+      <w:proofErr w:type="spellStart"/>
+      <w:r>
+        <w:t>Liat</w:t>
+      </w:r>
+      <w:proofErr w:type="spellEnd"/>
+      <w:r>
+        <w:t xml:space="preserve"> assay or the local panel test used.  The research nurses identified if there was a discrepancy by following the standard operating procedure outlined in </w:t>
       </w:r>
       <w:r>
         <w:fldChar w:fldCharType="begin"/>
@@ -2663,7 +2914,23 @@
     </w:p>
     <w:p>
       <w:r>
-        <w:t xml:space="preserve">RVI recruitment was carried out Mon-Fri 8-5pm however SRH limited recruitment to Mon-Thurs 8-5pm to avoid samples being tested using the Cephid Flu A/B RSV test which the QE Gateshead laboratory uses in order to provide a faster turn around time </w:t>
+        <w:t xml:space="preserve">RVI recruitment was carried out Mon-Fri 8-5pm however SRH limited recruitment to Mon-Thurs 8-5pm to avoid samples being tested using the </w:t>
+      </w:r>
+      <w:proofErr w:type="spellStart"/>
+      <w:r>
+        <w:t>Cephid</w:t>
+      </w:r>
+      <w:proofErr w:type="spellEnd"/>
+      <w:r>
+        <w:t xml:space="preserve"> Flu A/B RSV test which the QE Gateshead laboratory uses in order to provide a faster </w:t>
+      </w:r>
+      <w:proofErr w:type="spellStart"/>
+      <w:r>
+        <w:t>turn around</w:t>
+      </w:r>
+      <w:proofErr w:type="spellEnd"/>
+      <w:r>
+        <w:t xml:space="preserve"> time </w:t>
       </w:r>
       <w:r>
         <w:t>f</w:t>
@@ -2672,7 +2939,31 @@
         <w:t xml:space="preserve">or results on weekends.  </w:t>
       </w:r>
       <w:r>
-        <w:t xml:space="preserve">To avoid research samples being misakeningly tested using the Cephid, the research nurses clearly mark the sample with a label denoted ‘DEC RSV study:  test with Argene’. </w:t>
+        <w:t xml:space="preserve">To avoid research samples being </w:t>
+      </w:r>
+      <w:proofErr w:type="spellStart"/>
+      <w:r>
+        <w:t>misakeningly</w:t>
+      </w:r>
+      <w:proofErr w:type="spellEnd"/>
+      <w:r>
+        <w:t xml:space="preserve"> tested using the </w:t>
+      </w:r>
+      <w:proofErr w:type="spellStart"/>
+      <w:r>
+        <w:t>Cephid</w:t>
+      </w:r>
+      <w:proofErr w:type="spellEnd"/>
+      <w:r>
+        <w:t xml:space="preserve">, the research nurses clearly mark the sample with a label denoted ‘DEC RSV study:  test with </w:t>
+      </w:r>
+      <w:proofErr w:type="spellStart"/>
+      <w:r>
+        <w:t>Argene</w:t>
+      </w:r>
+      <w:proofErr w:type="spellEnd"/>
+      <w:r>
+        <w:t xml:space="preserve">’. </w:t>
       </w:r>
     </w:p>
     <w:p>
@@ -2687,10 +2978,26 @@
     </w:p>
     <w:p>
       <w:r>
-        <w:t xml:space="preserve">Two by two concordance tables were constructed within Microsoft Excel and all comparative accuracy analyses were carried out in RStudio </w:t>
-      </w:r>
-      <w:r>
-        <w:t>Version 0.99.446 – © 2009-2015 RStudio, Inc.</w:t>
+        <w:t xml:space="preserve">Two by two concordance tables were constructed within Microsoft Excel and all comparative accuracy analyses were carried out in </w:t>
+      </w:r>
+      <w:proofErr w:type="spellStart"/>
+      <w:r>
+        <w:t>RStudio</w:t>
+      </w:r>
+      <w:proofErr w:type="spellEnd"/>
+      <w:r>
+        <w:t xml:space="preserve"> </w:t>
+      </w:r>
+      <w:r>
+        <w:t xml:space="preserve">Version 0.99.446 – © 2009-2015 </w:t>
+      </w:r>
+      <w:proofErr w:type="spellStart"/>
+      <w:r>
+        <w:t>RStudio</w:t>
+      </w:r>
+      <w:proofErr w:type="spellEnd"/>
+      <w:r>
+        <w:t>, Inc.</w:t>
       </w:r>
     </w:p>
     <w:p>
@@ -2760,7 +3067,23 @@
     </w:p>
     <w:p>
       <w:r>
-        <w:t xml:space="preserve">Specimens were obtained for all participants using nasopharyngeal aspiration and tested via the cobas® Liat test as well as the standard laboratory testing procedures outlined in Subsection </w:t>
+        <w:t xml:space="preserve">Specimens were obtained for all participants using nasopharyngeal aspiration and tested via the </w:t>
+      </w:r>
+      <w:proofErr w:type="spellStart"/>
+      <w:r>
+        <w:t>cobas</w:t>
+      </w:r>
+      <w:proofErr w:type="spellEnd"/>
+      <w:r>
+        <w:t xml:space="preserve">® </w:t>
+      </w:r>
+      <w:proofErr w:type="spellStart"/>
+      <w:r>
+        <w:t>Liat</w:t>
+      </w:r>
+      <w:proofErr w:type="spellEnd"/>
+      <w:r>
+        <w:t xml:space="preserve"> test as well as the standard laboratory testing procedures outlined in Subsection </w:t>
       </w:r>
       <w:r>
         <w:fldChar w:fldCharType="begin"/>
@@ -2796,8 +3119,79 @@
         <w:t xml:space="preserve">Two participants were removed from the diagnostic accuracy analysis due to incomplete results.  These were both from the GNCH site.  </w:t>
       </w:r>
     </w:p>
+    <w:p>
+      <w:r>
+        <w:t xml:space="preserve">The </w:t>
+      </w:r>
+      <w:r>
+        <w:t xml:space="preserve">Roche influenza A/B and RSV test on the </w:t>
+      </w:r>
+      <w:proofErr w:type="spellStart"/>
+      <w:r>
+        <w:t>cobas</w:t>
+      </w:r>
+      <w:proofErr w:type="spellEnd"/>
+      <w:r>
+        <w:t xml:space="preserve">® </w:t>
+      </w:r>
+      <w:proofErr w:type="spellStart"/>
+      <w:r>
+        <w:t>Liat</w:t>
+      </w:r>
+      <w:proofErr w:type="spellEnd"/>
+      <w:r>
+        <w:t xml:space="preserve"> system detects for Influenza A and B as well as RSV.  If the first run has been unsuccessful, the </w:t>
+      </w:r>
+      <w:proofErr w:type="spellStart"/>
+      <w:r>
+        <w:t>cobas</w:t>
+      </w:r>
+      <w:proofErr w:type="spellEnd"/>
+      <w:r>
+        <w:t xml:space="preserve">® </w:t>
+      </w:r>
+      <w:proofErr w:type="spellStart"/>
+      <w:r>
+        <w:t>Liat</w:t>
+      </w:r>
+      <w:proofErr w:type="spellEnd"/>
+      <w:r>
+        <w:t xml:space="preserve"> system will ask for the sample to be retested.  </w:t>
+      </w:r>
+      <w:r>
+        <w:t xml:space="preserve">The results as they are displayed are listed in </w:t>
+      </w:r>
+      <w:r>
+        <w:fldChar w:fldCharType="begin"/>
+      </w:r>
+      <w:r>
+        <w:instrText xml:space="preserve"> REF _Ref486250451 \h </w:instrText>
+      </w:r>
+      <w:r>
+        <w:fldChar w:fldCharType="separate"/>
+      </w:r>
+      <w:r>
+        <w:t xml:space="preserve">Table </w:t>
+      </w:r>
+      <w:r>
+        <w:rPr>
+          <w:noProof/>
+        </w:rPr>
+        <w:t>3</w:t>
+      </w:r>
+      <w:r>
+        <w:fldChar w:fldCharType="end"/>
+      </w:r>
+      <w:r>
+        <w:t xml:space="preserve">.  </w:t>
+      </w:r>
+    </w:p>
     <w:p/>
-    <w:p/>
+    <w:p>
+      <w:r>
+        <w:t xml:space="preserve">The results returned </w:t>
+      </w:r>
+    </w:p>
     <w:tbl>
       <w:tblPr>
         <w:tblW w:w="7920" w:type="dxa"/>
@@ -3106,14 +3500,34 @@
                 <w:lang w:val="en-US" w:eastAsia="en-US"/>
               </w:rPr>
             </w:pPr>
-            <w:r>
-              <w:rPr>
-                <w:rFonts w:ascii="Calibri" w:eastAsia="Times New Roman" w:hAnsi="Calibri" w:cs="Times New Roman"/>
-                <w:color w:val="000000"/>
-                <w:lang w:val="en-US" w:eastAsia="en-US"/>
-              </w:rPr>
-              <w:t>Cobas Liat</w:t>
-            </w:r>
+            <w:proofErr w:type="spellStart"/>
+            <w:r>
+              <w:rPr>
+                <w:rFonts w:ascii="Calibri" w:eastAsia="Times New Roman" w:hAnsi="Calibri" w:cs="Times New Roman"/>
+                <w:color w:val="000000"/>
+                <w:lang w:val="en-US" w:eastAsia="en-US"/>
+              </w:rPr>
+              <w:t>Cobas</w:t>
+            </w:r>
+            <w:proofErr w:type="spellEnd"/>
+            <w:r>
+              <w:rPr>
+                <w:rFonts w:ascii="Calibri" w:eastAsia="Times New Roman" w:hAnsi="Calibri" w:cs="Times New Roman"/>
+                <w:color w:val="000000"/>
+                <w:lang w:val="en-US" w:eastAsia="en-US"/>
+              </w:rPr>
+              <w:t xml:space="preserve"> </w:t>
+            </w:r>
+            <w:proofErr w:type="spellStart"/>
+            <w:r>
+              <w:rPr>
+                <w:rFonts w:ascii="Calibri" w:eastAsia="Times New Roman" w:hAnsi="Calibri" w:cs="Times New Roman"/>
+                <w:color w:val="000000"/>
+                <w:lang w:val="en-US" w:eastAsia="en-US"/>
+              </w:rPr>
+              <w:t>Liat</w:t>
+            </w:r>
+            <w:proofErr w:type="spellEnd"/>
           </w:p>
         </w:tc>
         <w:tc>
@@ -3629,7 +4043,35 @@
         <w:rPr>
           <w:sz w:val="22"/>
         </w:rPr>
-        <w:t xml:space="preserve"> 2 x 2 table when initial cobas Liat result used</w:t>
+        <w:t xml:space="preserve"> 2 x 2 table when initial </w:t>
+      </w:r>
+      <w:proofErr w:type="spellStart"/>
+      <w:r>
+        <w:rPr>
+          <w:sz w:val="22"/>
+        </w:rPr>
+        <w:t>cobas</w:t>
+      </w:r>
+      <w:proofErr w:type="spellEnd"/>
+      <w:r>
+        <w:rPr>
+          <w:sz w:val="22"/>
+        </w:rPr>
+        <w:t xml:space="preserve"> </w:t>
+      </w:r>
+      <w:proofErr w:type="spellStart"/>
+      <w:r>
+        <w:rPr>
+          <w:sz w:val="22"/>
+        </w:rPr>
+        <w:t>Liat</w:t>
+      </w:r>
+      <w:proofErr w:type="spellEnd"/>
+      <w:r>
+        <w:rPr>
+          <w:sz w:val="22"/>
+        </w:rPr>
+        <w:t xml:space="preserve"> result used</w:t>
       </w:r>
     </w:p>
     <w:p/>
@@ -3638,7 +4080,23 @@
     <w:p/>
     <w:p>
       <w:r>
-        <w:t>Number of repeat cobas® Liat results tests</w:t>
+        <w:t xml:space="preserve">Number of repeat </w:t>
+      </w:r>
+      <w:proofErr w:type="spellStart"/>
+      <w:r>
+        <w:t>cobas</w:t>
+      </w:r>
+      <w:proofErr w:type="spellEnd"/>
+      <w:r>
+        <w:t xml:space="preserve">® </w:t>
+      </w:r>
+      <w:proofErr w:type="spellStart"/>
+      <w:r>
+        <w:t>Liat</w:t>
+      </w:r>
+      <w:proofErr w:type="spellEnd"/>
+      <w:r>
+        <w:t xml:space="preserve"> results tests</w:t>
       </w:r>
     </w:p>
     <w:p>
@@ -3664,7 +4122,23 @@
     <w:p/>
     <w:p>
       <w:r>
-        <w:t xml:space="preserve">Research nurses from the Sunderland site reported black residue in … of the cobas® Liat cartridges but this did not seem to correlate with the invalid results and Roche later confirmed that this was normal precipitate.  </w:t>
+        <w:t xml:space="preserve">Research nurses from the Sunderland site reported black residue in … of the </w:t>
+      </w:r>
+      <w:proofErr w:type="spellStart"/>
+      <w:r>
+        <w:t>cobas</w:t>
+      </w:r>
+      <w:proofErr w:type="spellEnd"/>
+      <w:r>
+        <w:t xml:space="preserve">® </w:t>
+      </w:r>
+      <w:proofErr w:type="spellStart"/>
+      <w:r>
+        <w:t>Liat</w:t>
+      </w:r>
+      <w:proofErr w:type="spellEnd"/>
+      <w:r>
+        <w:t xml:space="preserve"> cartridges but this did not seem to correlate with the invalid results and Roche later confirmed that this was normal precipitate.  </w:t>
       </w:r>
     </w:p>
     <w:p>
@@ -3675,9 +4149,7 @@
       <w:r>
         <w:t>Study process:</w:t>
       </w:r>
-      <w:bookmarkStart w:id="9" w:name="_GoBack"/>
       <w:bookmarkEnd w:id="8"/>
-      <w:bookmarkEnd w:id="9"/>
     </w:p>
     <w:p>
       <w:pPr>
@@ -3765,13 +4237,77 @@
         </w:rPr>
         <w:t xml:space="preserve">consider revising in next </w:t>
       </w:r>
-      <w:commentRangeStart w:id="10"/>
+      <w:commentRangeStart w:id="9"/>
       <w:r>
         <w:rPr>
           <w:highlight w:val="yellow"/>
         </w:rPr>
         <w:t>phase</w:t>
       </w:r>
+      <w:commentRangeEnd w:id="9"/>
+      <w:r>
+        <w:rPr>
+          <w:rStyle w:val="CommentReference"/>
+        </w:rPr>
+        <w:commentReference w:id="9"/>
+      </w:r>
+    </w:p>
+    <w:p>
+      <w:r>
+        <w:lastRenderedPageBreak/>
+        <w:t xml:space="preserve">Data collection form in general thought to be straightforward, however can be quite laborious for clinical nursing staff in Sunderland Royal Infirmary.  Next phase will allow data manager to pick up some of the routine clinical information </w:t>
+      </w:r>
+      <w:r>
+        <w:t>retrieval</w:t>
+      </w:r>
+      <w:r>
+        <w:t xml:space="preserve">.  </w:t>
+      </w:r>
+    </w:p>
+    <w:p>
+      <w:pPr>
+        <w:rPr>
+          <w:i/>
+        </w:rPr>
+      </w:pPr>
+      <w:r>
+        <w:rPr>
+          <w:i/>
+        </w:rPr>
+        <w:t>Study SOP adherence</w:t>
+      </w:r>
+    </w:p>
+    <w:p>
+      <w:r>
+        <w:t>SOPs sample handling and for i</w:t>
+      </w:r>
+      <w:r>
+        <w:t>dentification of discrepant samples</w:t>
+      </w:r>
+      <w:r>
+        <w:t xml:space="preserve"> were adhered to.</w:t>
+      </w:r>
+    </w:p>
+    <w:p>
+      <w:r>
+        <w:t xml:space="preserve">There was one instance in SRH where the laboratory test was not the chosen reference standard.  This was identified by the research nurse however no mechanism was in place to get the sample re-tested.  For the next season this will be addressed with clear </w:t>
+      </w:r>
+      <w:r>
+        <w:t xml:space="preserve">instructions for the remaining sample to be retested using </w:t>
+      </w:r>
+      <w:commentRangeStart w:id="10"/>
+      <w:commentRangeStart w:id="11"/>
+      <w:r>
+        <w:t xml:space="preserve">the </w:t>
+      </w:r>
+      <w:proofErr w:type="spellStart"/>
+      <w:r>
+        <w:t>Argene</w:t>
+      </w:r>
+      <w:proofErr w:type="spellEnd"/>
+      <w:r>
+        <w:t xml:space="preserve"> assay</w:t>
+      </w:r>
       <w:commentRangeEnd w:id="10"/>
       <w:r>
         <w:rPr>
@@ -3779,55 +4315,6 @@
         </w:rPr>
         <w:commentReference w:id="10"/>
       </w:r>
-    </w:p>
-    <w:p>
-      <w:r>
-        <w:t xml:space="preserve">Data collection form in general thought to be straightforward, however can be quite laborious for clinical nursing staff in Sunderland Royal Infirmary.  Next phase will allow data manager to pick up some of the routine clinical information </w:t>
-      </w:r>
-      <w:r>
-        <w:t>retrieval</w:t>
-      </w:r>
-      <w:r>
-        <w:t xml:space="preserve">.  </w:t>
-      </w:r>
-    </w:p>
-    <w:p>
-      <w:pPr>
-        <w:rPr>
-          <w:i/>
-        </w:rPr>
-      </w:pPr>
-      <w:r>
-        <w:rPr>
-          <w:i/>
-        </w:rPr>
-        <w:lastRenderedPageBreak/>
-        <w:t>Study SOP adherence</w:t>
-      </w:r>
-    </w:p>
-    <w:p>
-      <w:r>
-        <w:t>SOPs sample handling and for i</w:t>
-      </w:r>
-      <w:r>
-        <w:t>dentification of discrepant samples</w:t>
-      </w:r>
-      <w:r>
-        <w:t xml:space="preserve"> were adhered to.</w:t>
-      </w:r>
-    </w:p>
-    <w:p>
-      <w:r>
-        <w:t xml:space="preserve">There was one instance in SRH where the laboratory test was not the chosen reference standard.  This was identified by the research nurse however no mechanism was in place to get the sample re-tested.  For the next season this will be addressed with clear </w:t>
-      </w:r>
-      <w:r>
-        <w:t xml:space="preserve">instructions for the remaining sample to be retested using </w:t>
-      </w:r>
-      <w:commentRangeStart w:id="11"/>
-      <w:commentRangeStart w:id="12"/>
-      <w:r>
-        <w:t>the Argene assay</w:t>
-      </w:r>
       <w:commentRangeEnd w:id="11"/>
       <w:r>
         <w:rPr>
@@ -3835,13 +4322,6 @@
         </w:rPr>
         <w:commentReference w:id="11"/>
       </w:r>
-      <w:commentRangeEnd w:id="12"/>
-      <w:r>
-        <w:rPr>
-          <w:rStyle w:val="CommentReference"/>
-        </w:rPr>
-        <w:commentReference w:id="12"/>
-      </w:r>
       <w:r>
         <w:t xml:space="preserve">.   </w:t>
       </w:r>
@@ -3850,69 +4330,85 @@
       <w:pPr>
         <w:pStyle w:val="Heading1"/>
       </w:pPr>
-      <w:bookmarkStart w:id="13" w:name="_Toc484686392"/>
+      <w:bookmarkStart w:id="12" w:name="_Toc484686392"/>
       <w:r>
         <w:t>Discussion</w:t>
+      </w:r>
+      <w:bookmarkEnd w:id="12"/>
+    </w:p>
+    <w:p>
+      <w:pPr>
+        <w:pStyle w:val="Heading2"/>
+      </w:pPr>
+      <w:bookmarkStart w:id="13" w:name="_Toc484686393"/>
+      <w:r>
+        <w:t xml:space="preserve">Technical issues with the </w:t>
+      </w:r>
+      <w:proofErr w:type="spellStart"/>
+      <w:r>
+        <w:t>cobas</w:t>
+      </w:r>
+      <w:proofErr w:type="spellEnd"/>
+      <w:r>
+        <w:t xml:space="preserve">® </w:t>
+      </w:r>
+      <w:proofErr w:type="spellStart"/>
+      <w:r>
+        <w:t>Liat</w:t>
+      </w:r>
+      <w:proofErr w:type="spellEnd"/>
+      <w:r>
+        <w:t xml:space="preserve"> test</w:t>
       </w:r>
       <w:bookmarkEnd w:id="13"/>
     </w:p>
     <w:p>
+      <w:r>
+        <w:t xml:space="preserve">Things to address for next season – technical error reporting to Roche:  who to and what is the mechanism?  </w:t>
+      </w:r>
+    </w:p>
+    <w:p>
+      <w:r>
+        <w:t>How do we ensure timely resolve to avoid significant delays to the recruitment?</w:t>
+      </w:r>
+    </w:p>
+    <w:p/>
+    <w:p>
       <w:pPr>
         <w:pStyle w:val="Heading2"/>
       </w:pPr>
-      <w:bookmarkStart w:id="14" w:name="_Toc484686393"/>
-      <w:r>
-        <w:t>Technical issues with the cobas® Liat test</w:t>
+      <w:bookmarkStart w:id="14" w:name="_Toc484686394"/>
+      <w:r>
+        <w:t>Study process</w:t>
       </w:r>
       <w:bookmarkEnd w:id="14"/>
     </w:p>
     <w:p>
       <w:r>
-        <w:t xml:space="preserve">Things to address for next season – technical error reporting to Roche:  who to and what is the mechanism?  </w:t>
+        <w:t xml:space="preserve">Overall the pilot study has highlighted that the study process and management work relatively well and only minimal changes need to be addressed for the full cohort study to be carried out during Winter 2017/2018.  </w:t>
       </w:r>
     </w:p>
     <w:p>
       <w:r>
-        <w:t>How do we ensure timely resolve to avoid significant delays to the recruitment?</w:t>
-      </w:r>
-    </w:p>
-    <w:p/>
-    <w:p>
-      <w:pPr>
-        <w:pStyle w:val="Heading2"/>
-      </w:pPr>
-      <w:bookmarkStart w:id="15" w:name="_Toc484686394"/>
-      <w:r>
-        <w:t>Study process</w:t>
-      </w:r>
-      <w:bookmarkEnd w:id="15"/>
+        <w:t xml:space="preserve">Acceptance rate to the study was expectedly high and therefore the original recruitment target of 195 participants should be achievable.  </w:t>
+      </w:r>
     </w:p>
     <w:p>
       <w:r>
-        <w:t xml:space="preserve">Overall the pilot study has highlighted that the study process and management work relatively well and only minimal changes need to be addressed for the full cohort study to be carried out during Winter 2017/2018.  </w:t>
+        <w:t xml:space="preserve">Revisions to the CRF to ensure that the testing dates and times recorded are those </w:t>
       </w:r>
     </w:p>
     <w:p>
-      <w:r>
-        <w:t xml:space="preserve">Acceptance rate to the study was expectedly high and therefore the original recruitment target of 195 participants should be achievable.  </w:t>
-      </w:r>
-    </w:p>
-    <w:p>
-      <w:r>
-        <w:t xml:space="preserve">Revisions to the CRF to ensure that the testing dates and times recorded are those </w:t>
-      </w:r>
-    </w:p>
-    <w:p>
       <w:pPr>
         <w:pStyle w:val="Heading1"/>
       </w:pPr>
-      <w:bookmarkStart w:id="16" w:name="_Toc484686395"/>
-      <w:commentRangeStart w:id="17"/>
+      <w:bookmarkStart w:id="15" w:name="_Toc484686395"/>
+      <w:commentRangeStart w:id="16"/>
       <w:r>
         <w:t>Conclusions</w:t>
       </w:r>
-      <w:bookmarkEnd w:id="16"/>
-      <w:commentRangeEnd w:id="17"/>
+      <w:bookmarkEnd w:id="15"/>
+      <w:commentRangeEnd w:id="16"/>
       <w:r>
         <w:rPr>
           <w:rStyle w:val="CommentReference"/>
@@ -3921,7 +4417,7 @@
           <w:bCs w:val="0"/>
           <w:color w:val="auto"/>
         </w:rPr>
-        <w:commentReference w:id="17"/>
+        <w:commentReference w:id="16"/>
       </w:r>
     </w:p>
     <w:p>
@@ -3929,18 +4425,49 @@
         <w:t xml:space="preserve">To ensure the success of the full cohort study </w:t>
       </w:r>
       <w:r>
-        <w:t xml:space="preserve">in the Winter 2017/2018, a short period of internal trailing of the cobas® Liat with the CE marked assays an appropriate period of time before recruitment opens will avoid any unnecessary initial delays to recruitment.    </w:t>
+        <w:t xml:space="preserve">in the Winter 2017/2018, a short period of internal trailing of the </w:t>
+      </w:r>
+      <w:proofErr w:type="spellStart"/>
+      <w:r>
+        <w:t>cobas</w:t>
+      </w:r>
+      <w:proofErr w:type="spellEnd"/>
+      <w:r>
+        <w:t xml:space="preserve">® </w:t>
+      </w:r>
+      <w:proofErr w:type="spellStart"/>
+      <w:r>
+        <w:t>Liat</w:t>
+      </w:r>
+      <w:proofErr w:type="spellEnd"/>
+      <w:r>
+        <w:t xml:space="preserve"> with the CE marked assays an appropriate period of time before recruitment opens will avoid any unnecessary initial delays to recruitment.    </w:t>
       </w:r>
     </w:p>
     <w:p>
       <w:r>
-        <w:lastRenderedPageBreak/>
         <w:t xml:space="preserve">Clear procedures for reporting technical errors to Roche and timely response will also avoid unexpected delays when recruitment starts.  </w:t>
       </w:r>
     </w:p>
     <w:p>
       <w:r>
-        <w:t xml:space="preserve">Clarifications to the testing date and time items within the CRF will ensure that the data collected will appropriately describe the time difference between the actionable cobas® Liat RSV test result and the laboratory reference test.  </w:t>
+        <w:t xml:space="preserve">Clarifications to the testing date and time items within the CRF will ensure that the data collected will appropriately describe the time difference between the actionable </w:t>
+      </w:r>
+      <w:proofErr w:type="spellStart"/>
+      <w:r>
+        <w:t>cobas</w:t>
+      </w:r>
+      <w:proofErr w:type="spellEnd"/>
+      <w:r>
+        <w:t xml:space="preserve">® </w:t>
+      </w:r>
+      <w:proofErr w:type="spellStart"/>
+      <w:r>
+        <w:t>Liat</w:t>
+      </w:r>
+      <w:proofErr w:type="spellEnd"/>
+      <w:r>
+        <w:t xml:space="preserve"> RSV test result and the laboratory reference test.  </w:t>
       </w:r>
     </w:p>
     <w:p/>
@@ -3948,11 +4475,12 @@
       <w:pPr>
         <w:pStyle w:val="Heading1"/>
       </w:pPr>
-      <w:bookmarkStart w:id="18" w:name="_Toc484686396"/>
-      <w:r>
+      <w:bookmarkStart w:id="17" w:name="_Toc484686396"/>
+      <w:r>
+        <w:lastRenderedPageBreak/>
         <w:t>References</w:t>
       </w:r>
-      <w:bookmarkEnd w:id="18"/>
+      <w:bookmarkEnd w:id="17"/>
     </w:p>
     <w:p>
       <w:pPr>
@@ -8268,7 +8796,7 @@
           <w:szCs w:val="22"/>
         </w:rPr>
       </w:pPr>
-      <w:bookmarkStart w:id="19" w:name="_Ref486072626"/>
+      <w:bookmarkStart w:id="18" w:name="_Ref486072626"/>
       <w:r>
         <w:rPr>
           <w:sz w:val="22"/>
@@ -8312,7 +8840,7 @@
         </w:rPr>
         <w:fldChar w:fldCharType="end"/>
       </w:r>
-      <w:bookmarkEnd w:id="19"/>
+      <w:bookmarkEnd w:id="18"/>
       <w:r>
         <w:rPr>
           <w:sz w:val="22"/>
@@ -8321,11 +8849,1787 @@
         <w:t xml:space="preserve"> Participant demographics</w:t>
       </w:r>
     </w:p>
+    <w:p/>
+    <w:p/>
+    <w:tbl>
+      <w:tblPr>
+        <w:tblW w:w="5300" w:type="dxa"/>
+        <w:jc w:val="center"/>
+        <w:tblLook w:val="04A0" w:firstRow="1" w:lastRow="0" w:firstColumn="1" w:lastColumn="0" w:noHBand="0" w:noVBand="1"/>
+      </w:tblPr>
+      <w:tblGrid>
+        <w:gridCol w:w="2000"/>
+        <w:gridCol w:w="3300"/>
+      </w:tblGrid>
+      <w:tr>
+        <w:trPr>
+          <w:trHeight w:val="300"/>
+          <w:jc w:val="center"/>
+        </w:trPr>
+        <w:tc>
+          <w:tcPr>
+            <w:tcW w:w="5300" w:type="dxa"/>
+            <w:gridSpan w:val="2"/>
+            <w:tcBorders>
+              <w:top w:val="single" w:sz="4" w:space="0" w:color="auto"/>
+              <w:left w:val="single" w:sz="4" w:space="0" w:color="auto"/>
+              <w:bottom w:val="single" w:sz="4" w:space="0" w:color="auto"/>
+              <w:right w:val="single" w:sz="4" w:space="0" w:color="auto"/>
+            </w:tcBorders>
+            <w:shd w:val="clear" w:color="auto" w:fill="auto"/>
+            <w:noWrap/>
+            <w:vAlign w:val="bottom"/>
+            <w:hideMark/>
+          </w:tcPr>
+          <w:p>
+            <w:pPr>
+              <w:spacing w:before="0" w:after="0" w:line="240" w:lineRule="auto"/>
+              <w:rPr>
+                <w:rFonts w:ascii="Calibri" w:eastAsia="Times New Roman" w:hAnsi="Calibri" w:cs="Times New Roman"/>
+                <w:color w:val="000000"/>
+                <w:lang w:val="en-US" w:eastAsia="en-US"/>
+              </w:rPr>
+            </w:pPr>
+            <w:bookmarkStart w:id="19" w:name="_Ref486250215"/>
+            <w:r>
+              <w:rPr>
+                <w:rFonts w:ascii="Calibri" w:eastAsia="Times New Roman" w:hAnsi="Calibri" w:cs="Times New Roman"/>
+                <w:color w:val="000000"/>
+                <w:lang w:val="en-US" w:eastAsia="en-US"/>
+              </w:rPr>
+              <w:lastRenderedPageBreak/>
+              <w:t>Assay Invalid. Repeat Assay</w:t>
+            </w:r>
+          </w:p>
+        </w:tc>
+      </w:tr>
+      <w:tr>
+        <w:trPr>
+          <w:trHeight w:val="300"/>
+          <w:jc w:val="center"/>
+        </w:trPr>
+        <w:tc>
+          <w:tcPr>
+            <w:tcW w:w="5300" w:type="dxa"/>
+            <w:gridSpan w:val="2"/>
+            <w:tcBorders>
+              <w:top w:val="single" w:sz="4" w:space="0" w:color="auto"/>
+              <w:left w:val="single" w:sz="4" w:space="0" w:color="auto"/>
+              <w:bottom w:val="single" w:sz="4" w:space="0" w:color="auto"/>
+              <w:right w:val="single" w:sz="4" w:space="0" w:color="auto"/>
+            </w:tcBorders>
+            <w:shd w:val="clear" w:color="auto" w:fill="auto"/>
+            <w:noWrap/>
+            <w:vAlign w:val="bottom"/>
+            <w:hideMark/>
+          </w:tcPr>
+          <w:p>
+            <w:pPr>
+              <w:spacing w:before="0" w:after="0" w:line="240" w:lineRule="auto"/>
+              <w:rPr>
+                <w:rFonts w:ascii="Calibri" w:eastAsia="Times New Roman" w:hAnsi="Calibri" w:cs="Times New Roman"/>
+                <w:color w:val="000000"/>
+                <w:lang w:val="en-US" w:eastAsia="en-US"/>
+              </w:rPr>
+            </w:pPr>
+            <w:r>
+              <w:rPr>
+                <w:rFonts w:ascii="Calibri" w:eastAsia="Times New Roman" w:hAnsi="Calibri" w:cs="Times New Roman"/>
+                <w:color w:val="000000"/>
+                <w:lang w:val="en-US" w:eastAsia="en-US"/>
+              </w:rPr>
+              <w:t>Error #.  Assay Aborted</w:t>
+            </w:r>
+          </w:p>
+        </w:tc>
+      </w:tr>
+      <w:tr>
+        <w:trPr>
+          <w:trHeight w:val="300"/>
+          <w:jc w:val="center"/>
+        </w:trPr>
+        <w:tc>
+          <w:tcPr>
+            <w:tcW w:w="2000" w:type="dxa"/>
+            <w:vMerge w:val="restart"/>
+            <w:tcBorders>
+              <w:top w:val="nil"/>
+              <w:left w:val="single" w:sz="4" w:space="0" w:color="auto"/>
+              <w:bottom w:val="single" w:sz="4" w:space="0" w:color="auto"/>
+              <w:right w:val="single" w:sz="4" w:space="0" w:color="auto"/>
+            </w:tcBorders>
+            <w:shd w:val="clear" w:color="auto" w:fill="auto"/>
+            <w:vAlign w:val="center"/>
+            <w:hideMark/>
+          </w:tcPr>
+          <w:p>
+            <w:pPr>
+              <w:spacing w:before="0" w:after="0" w:line="240" w:lineRule="auto"/>
+              <w:jc w:val="center"/>
+              <w:rPr>
+                <w:rFonts w:ascii="Calibri" w:eastAsia="Times New Roman" w:hAnsi="Calibri" w:cs="Times New Roman"/>
+                <w:color w:val="000000"/>
+                <w:lang w:val="en-US" w:eastAsia="en-US"/>
+              </w:rPr>
+            </w:pPr>
+            <w:r>
+              <w:rPr>
+                <w:rFonts w:ascii="Calibri" w:eastAsia="Times New Roman" w:hAnsi="Calibri" w:cs="Times New Roman"/>
+                <w:color w:val="000000"/>
+                <w:lang w:val="en-US" w:eastAsia="en-US"/>
+              </w:rPr>
+              <w:t>RSV</w:t>
+            </w:r>
+          </w:p>
+        </w:tc>
+        <w:tc>
+          <w:tcPr>
+            <w:tcW w:w="3300" w:type="dxa"/>
+            <w:tcBorders>
+              <w:top w:val="nil"/>
+              <w:left w:val="nil"/>
+              <w:bottom w:val="single" w:sz="4" w:space="0" w:color="auto"/>
+              <w:right w:val="single" w:sz="4" w:space="0" w:color="auto"/>
+            </w:tcBorders>
+            <w:shd w:val="clear" w:color="auto" w:fill="auto"/>
+            <w:noWrap/>
+            <w:vAlign w:val="bottom"/>
+            <w:hideMark/>
+          </w:tcPr>
+          <w:p>
+            <w:pPr>
+              <w:spacing w:before="0" w:after="0" w:line="240" w:lineRule="auto"/>
+              <w:rPr>
+                <w:rFonts w:ascii="Calibri" w:eastAsia="Times New Roman" w:hAnsi="Calibri" w:cs="Times New Roman"/>
+                <w:color w:val="000000"/>
+                <w:lang w:val="en-US" w:eastAsia="en-US"/>
+              </w:rPr>
+            </w:pPr>
+            <w:r>
+              <w:rPr>
+                <w:rFonts w:ascii="Calibri" w:eastAsia="Times New Roman" w:hAnsi="Calibri" w:cs="Times New Roman"/>
+                <w:color w:val="000000"/>
+                <w:lang w:val="en-US" w:eastAsia="en-US"/>
+              </w:rPr>
+              <w:t>RSV Detected</w:t>
+            </w:r>
+          </w:p>
+        </w:tc>
+      </w:tr>
+      <w:tr>
+        <w:trPr>
+          <w:trHeight w:val="300"/>
+          <w:jc w:val="center"/>
+        </w:trPr>
+        <w:tc>
+          <w:tcPr>
+            <w:tcW w:w="2000" w:type="dxa"/>
+            <w:vMerge/>
+            <w:tcBorders>
+              <w:top w:val="nil"/>
+              <w:left w:val="single" w:sz="4" w:space="0" w:color="auto"/>
+              <w:bottom w:val="single" w:sz="4" w:space="0" w:color="auto"/>
+              <w:right w:val="single" w:sz="4" w:space="0" w:color="auto"/>
+            </w:tcBorders>
+            <w:vAlign w:val="center"/>
+            <w:hideMark/>
+          </w:tcPr>
+          <w:p>
+            <w:pPr>
+              <w:spacing w:before="0" w:after="0" w:line="240" w:lineRule="auto"/>
+              <w:rPr>
+                <w:rFonts w:ascii="Calibri" w:eastAsia="Times New Roman" w:hAnsi="Calibri" w:cs="Times New Roman"/>
+                <w:color w:val="000000"/>
+                <w:lang w:val="en-US" w:eastAsia="en-US"/>
+              </w:rPr>
+            </w:pPr>
+          </w:p>
+        </w:tc>
+        <w:tc>
+          <w:tcPr>
+            <w:tcW w:w="3300" w:type="dxa"/>
+            <w:tcBorders>
+              <w:top w:val="nil"/>
+              <w:left w:val="nil"/>
+              <w:bottom w:val="single" w:sz="4" w:space="0" w:color="auto"/>
+              <w:right w:val="single" w:sz="4" w:space="0" w:color="auto"/>
+            </w:tcBorders>
+            <w:shd w:val="clear" w:color="auto" w:fill="auto"/>
+            <w:noWrap/>
+            <w:vAlign w:val="bottom"/>
+            <w:hideMark/>
+          </w:tcPr>
+          <w:p>
+            <w:pPr>
+              <w:spacing w:before="0" w:after="0" w:line="240" w:lineRule="auto"/>
+              <w:rPr>
+                <w:rFonts w:ascii="Calibri" w:eastAsia="Times New Roman" w:hAnsi="Calibri" w:cs="Times New Roman"/>
+                <w:color w:val="000000"/>
+                <w:lang w:val="en-US" w:eastAsia="en-US"/>
+              </w:rPr>
+            </w:pPr>
+            <w:r>
+              <w:rPr>
+                <w:rFonts w:ascii="Calibri" w:eastAsia="Times New Roman" w:hAnsi="Calibri" w:cs="Times New Roman"/>
+                <w:color w:val="000000"/>
+                <w:lang w:val="en-US" w:eastAsia="en-US"/>
+              </w:rPr>
+              <w:t>RSV Not Detected</w:t>
+            </w:r>
+          </w:p>
+        </w:tc>
+      </w:tr>
+      <w:tr>
+        <w:trPr>
+          <w:trHeight w:val="600"/>
+          <w:jc w:val="center"/>
+        </w:trPr>
+        <w:tc>
+          <w:tcPr>
+            <w:tcW w:w="2000" w:type="dxa"/>
+            <w:vMerge/>
+            <w:tcBorders>
+              <w:top w:val="nil"/>
+              <w:left w:val="single" w:sz="4" w:space="0" w:color="auto"/>
+              <w:bottom w:val="single" w:sz="4" w:space="0" w:color="auto"/>
+              <w:right w:val="single" w:sz="4" w:space="0" w:color="auto"/>
+            </w:tcBorders>
+            <w:vAlign w:val="center"/>
+            <w:hideMark/>
+          </w:tcPr>
+          <w:p>
+            <w:pPr>
+              <w:spacing w:before="0" w:after="0" w:line="240" w:lineRule="auto"/>
+              <w:rPr>
+                <w:rFonts w:ascii="Calibri" w:eastAsia="Times New Roman" w:hAnsi="Calibri" w:cs="Times New Roman"/>
+                <w:color w:val="000000"/>
+                <w:lang w:val="en-US" w:eastAsia="en-US"/>
+              </w:rPr>
+            </w:pPr>
+          </w:p>
+        </w:tc>
+        <w:tc>
+          <w:tcPr>
+            <w:tcW w:w="3300" w:type="dxa"/>
+            <w:tcBorders>
+              <w:top w:val="nil"/>
+              <w:left w:val="nil"/>
+              <w:bottom w:val="single" w:sz="4" w:space="0" w:color="auto"/>
+              <w:right w:val="single" w:sz="4" w:space="0" w:color="auto"/>
+            </w:tcBorders>
+            <w:shd w:val="clear" w:color="auto" w:fill="auto"/>
+            <w:vAlign w:val="bottom"/>
+            <w:hideMark/>
+          </w:tcPr>
+          <w:p>
+            <w:pPr>
+              <w:spacing w:before="0" w:after="0" w:line="240" w:lineRule="auto"/>
+              <w:rPr>
+                <w:rFonts w:ascii="Calibri" w:eastAsia="Times New Roman" w:hAnsi="Calibri" w:cs="Times New Roman"/>
+                <w:color w:val="000000"/>
+                <w:lang w:val="en-US" w:eastAsia="en-US"/>
+              </w:rPr>
+            </w:pPr>
+            <w:r>
+              <w:rPr>
+                <w:rFonts w:ascii="Calibri" w:eastAsia="Times New Roman" w:hAnsi="Calibri" w:cs="Times New Roman"/>
+                <w:color w:val="000000"/>
+                <w:lang w:val="en-US" w:eastAsia="en-US"/>
+              </w:rPr>
+              <w:t xml:space="preserve">RSV Indeterminate. </w:t>
+            </w:r>
+            <w:r>
+              <w:rPr>
+                <w:rFonts w:ascii="Calibri" w:eastAsia="Times New Roman" w:hAnsi="Calibri" w:cs="Times New Roman"/>
+                <w:color w:val="000000"/>
+                <w:lang w:val="en-US" w:eastAsia="en-US"/>
+              </w:rPr>
+              <w:br/>
+              <w:t>Repeat Assay.</w:t>
+            </w:r>
+          </w:p>
+        </w:tc>
+      </w:tr>
+      <w:tr>
+        <w:trPr>
+          <w:trHeight w:val="300"/>
+          <w:jc w:val="center"/>
+        </w:trPr>
+        <w:tc>
+          <w:tcPr>
+            <w:tcW w:w="2000" w:type="dxa"/>
+            <w:vMerge w:val="restart"/>
+            <w:tcBorders>
+              <w:top w:val="nil"/>
+              <w:left w:val="single" w:sz="4" w:space="0" w:color="auto"/>
+              <w:bottom w:val="single" w:sz="4" w:space="0" w:color="auto"/>
+              <w:right w:val="single" w:sz="4" w:space="0" w:color="auto"/>
+            </w:tcBorders>
+            <w:shd w:val="clear" w:color="auto" w:fill="auto"/>
+            <w:noWrap/>
+            <w:vAlign w:val="center"/>
+            <w:hideMark/>
+          </w:tcPr>
+          <w:p>
+            <w:pPr>
+              <w:spacing w:before="0" w:after="0" w:line="240" w:lineRule="auto"/>
+              <w:jc w:val="center"/>
+              <w:rPr>
+                <w:rFonts w:ascii="Calibri" w:eastAsia="Times New Roman" w:hAnsi="Calibri" w:cs="Times New Roman"/>
+                <w:color w:val="000000"/>
+                <w:lang w:val="en-US" w:eastAsia="en-US"/>
+              </w:rPr>
+            </w:pPr>
+            <w:r>
+              <w:rPr>
+                <w:rFonts w:ascii="Calibri" w:eastAsia="Times New Roman" w:hAnsi="Calibri" w:cs="Times New Roman"/>
+                <w:color w:val="000000"/>
+                <w:lang w:val="en-US" w:eastAsia="en-US"/>
+              </w:rPr>
+              <w:t>Influenza A</w:t>
+            </w:r>
+          </w:p>
+        </w:tc>
+        <w:tc>
+          <w:tcPr>
+            <w:tcW w:w="3300" w:type="dxa"/>
+            <w:tcBorders>
+              <w:top w:val="nil"/>
+              <w:left w:val="nil"/>
+              <w:bottom w:val="single" w:sz="4" w:space="0" w:color="auto"/>
+              <w:right w:val="single" w:sz="4" w:space="0" w:color="auto"/>
+            </w:tcBorders>
+            <w:shd w:val="clear" w:color="auto" w:fill="auto"/>
+            <w:noWrap/>
+            <w:vAlign w:val="bottom"/>
+            <w:hideMark/>
+          </w:tcPr>
+          <w:p>
+            <w:pPr>
+              <w:spacing w:before="0" w:after="0" w:line="240" w:lineRule="auto"/>
+              <w:rPr>
+                <w:rFonts w:ascii="Calibri" w:eastAsia="Times New Roman" w:hAnsi="Calibri" w:cs="Times New Roman"/>
+                <w:color w:val="000000"/>
+                <w:lang w:val="en-US" w:eastAsia="en-US"/>
+              </w:rPr>
+            </w:pPr>
+            <w:r>
+              <w:rPr>
+                <w:rFonts w:ascii="Calibri" w:eastAsia="Times New Roman" w:hAnsi="Calibri" w:cs="Times New Roman"/>
+                <w:color w:val="000000"/>
+                <w:lang w:val="en-US" w:eastAsia="en-US"/>
+              </w:rPr>
+              <w:t>Influenza A Detected</w:t>
+            </w:r>
+          </w:p>
+        </w:tc>
+      </w:tr>
+      <w:tr>
+        <w:trPr>
+          <w:trHeight w:val="300"/>
+          <w:jc w:val="center"/>
+        </w:trPr>
+        <w:tc>
+          <w:tcPr>
+            <w:tcW w:w="2000" w:type="dxa"/>
+            <w:vMerge/>
+            <w:tcBorders>
+              <w:top w:val="nil"/>
+              <w:left w:val="single" w:sz="4" w:space="0" w:color="auto"/>
+              <w:bottom w:val="single" w:sz="4" w:space="0" w:color="auto"/>
+              <w:right w:val="single" w:sz="4" w:space="0" w:color="auto"/>
+            </w:tcBorders>
+            <w:vAlign w:val="center"/>
+            <w:hideMark/>
+          </w:tcPr>
+          <w:p>
+            <w:pPr>
+              <w:spacing w:before="0" w:after="0" w:line="240" w:lineRule="auto"/>
+              <w:rPr>
+                <w:rFonts w:ascii="Calibri" w:eastAsia="Times New Roman" w:hAnsi="Calibri" w:cs="Times New Roman"/>
+                <w:color w:val="000000"/>
+                <w:lang w:val="en-US" w:eastAsia="en-US"/>
+              </w:rPr>
+            </w:pPr>
+          </w:p>
+        </w:tc>
+        <w:tc>
+          <w:tcPr>
+            <w:tcW w:w="3300" w:type="dxa"/>
+            <w:tcBorders>
+              <w:top w:val="nil"/>
+              <w:left w:val="nil"/>
+              <w:bottom w:val="single" w:sz="4" w:space="0" w:color="auto"/>
+              <w:right w:val="single" w:sz="4" w:space="0" w:color="auto"/>
+            </w:tcBorders>
+            <w:shd w:val="clear" w:color="auto" w:fill="auto"/>
+            <w:noWrap/>
+            <w:vAlign w:val="bottom"/>
+            <w:hideMark/>
+          </w:tcPr>
+          <w:p>
+            <w:pPr>
+              <w:spacing w:before="0" w:after="0" w:line="240" w:lineRule="auto"/>
+              <w:rPr>
+                <w:rFonts w:ascii="Calibri" w:eastAsia="Times New Roman" w:hAnsi="Calibri" w:cs="Times New Roman"/>
+                <w:color w:val="000000"/>
+                <w:lang w:val="en-US" w:eastAsia="en-US"/>
+              </w:rPr>
+            </w:pPr>
+            <w:r>
+              <w:rPr>
+                <w:rFonts w:ascii="Calibri" w:eastAsia="Times New Roman" w:hAnsi="Calibri" w:cs="Times New Roman"/>
+                <w:color w:val="000000"/>
+                <w:lang w:val="en-US" w:eastAsia="en-US"/>
+              </w:rPr>
+              <w:t>Influenza A Not Detected</w:t>
+            </w:r>
+          </w:p>
+        </w:tc>
+      </w:tr>
+      <w:tr>
+        <w:trPr>
+          <w:trHeight w:val="600"/>
+          <w:jc w:val="center"/>
+        </w:trPr>
+        <w:tc>
+          <w:tcPr>
+            <w:tcW w:w="2000" w:type="dxa"/>
+            <w:vMerge/>
+            <w:tcBorders>
+              <w:top w:val="nil"/>
+              <w:left w:val="single" w:sz="4" w:space="0" w:color="auto"/>
+              <w:bottom w:val="single" w:sz="4" w:space="0" w:color="auto"/>
+              <w:right w:val="single" w:sz="4" w:space="0" w:color="auto"/>
+            </w:tcBorders>
+            <w:vAlign w:val="center"/>
+            <w:hideMark/>
+          </w:tcPr>
+          <w:p>
+            <w:pPr>
+              <w:spacing w:before="0" w:after="0" w:line="240" w:lineRule="auto"/>
+              <w:rPr>
+                <w:rFonts w:ascii="Calibri" w:eastAsia="Times New Roman" w:hAnsi="Calibri" w:cs="Times New Roman"/>
+                <w:color w:val="000000"/>
+                <w:lang w:val="en-US" w:eastAsia="en-US"/>
+              </w:rPr>
+            </w:pPr>
+          </w:p>
+        </w:tc>
+        <w:tc>
+          <w:tcPr>
+            <w:tcW w:w="3300" w:type="dxa"/>
+            <w:tcBorders>
+              <w:top w:val="nil"/>
+              <w:left w:val="nil"/>
+              <w:bottom w:val="single" w:sz="4" w:space="0" w:color="auto"/>
+              <w:right w:val="single" w:sz="4" w:space="0" w:color="auto"/>
+            </w:tcBorders>
+            <w:shd w:val="clear" w:color="auto" w:fill="auto"/>
+            <w:vAlign w:val="bottom"/>
+            <w:hideMark/>
+          </w:tcPr>
+          <w:p>
+            <w:pPr>
+              <w:spacing w:before="0" w:after="0" w:line="240" w:lineRule="auto"/>
+              <w:rPr>
+                <w:rFonts w:ascii="Calibri" w:eastAsia="Times New Roman" w:hAnsi="Calibri" w:cs="Times New Roman"/>
+                <w:color w:val="000000"/>
+                <w:lang w:val="en-US" w:eastAsia="en-US"/>
+              </w:rPr>
+            </w:pPr>
+            <w:r>
+              <w:rPr>
+                <w:rFonts w:ascii="Calibri" w:eastAsia="Times New Roman" w:hAnsi="Calibri" w:cs="Times New Roman"/>
+                <w:color w:val="000000"/>
+                <w:lang w:val="en-US" w:eastAsia="en-US"/>
+              </w:rPr>
+              <w:t xml:space="preserve">Influenza </w:t>
+            </w:r>
+            <w:proofErr w:type="gramStart"/>
+            <w:r>
+              <w:rPr>
+                <w:rFonts w:ascii="Calibri" w:eastAsia="Times New Roman" w:hAnsi="Calibri" w:cs="Times New Roman"/>
+                <w:color w:val="000000"/>
+                <w:lang w:val="en-US" w:eastAsia="en-US"/>
+              </w:rPr>
+              <w:t>A</w:t>
+            </w:r>
+            <w:proofErr w:type="gramEnd"/>
+            <w:r>
+              <w:rPr>
+                <w:rFonts w:ascii="Calibri" w:eastAsia="Times New Roman" w:hAnsi="Calibri" w:cs="Times New Roman"/>
+                <w:color w:val="000000"/>
+                <w:lang w:val="en-US" w:eastAsia="en-US"/>
+              </w:rPr>
+              <w:t xml:space="preserve"> Indeterminate. </w:t>
+            </w:r>
+            <w:r>
+              <w:rPr>
+                <w:rFonts w:ascii="Calibri" w:eastAsia="Times New Roman" w:hAnsi="Calibri" w:cs="Times New Roman"/>
+                <w:color w:val="000000"/>
+                <w:lang w:val="en-US" w:eastAsia="en-US"/>
+              </w:rPr>
+              <w:br/>
+              <w:t>Repeat Assay.</w:t>
+            </w:r>
+          </w:p>
+        </w:tc>
+      </w:tr>
+      <w:tr>
+        <w:trPr>
+          <w:trHeight w:val="300"/>
+          <w:jc w:val="center"/>
+        </w:trPr>
+        <w:tc>
+          <w:tcPr>
+            <w:tcW w:w="2000" w:type="dxa"/>
+            <w:vMerge w:val="restart"/>
+            <w:tcBorders>
+              <w:top w:val="nil"/>
+              <w:left w:val="single" w:sz="4" w:space="0" w:color="auto"/>
+              <w:bottom w:val="single" w:sz="4" w:space="0" w:color="auto"/>
+              <w:right w:val="single" w:sz="4" w:space="0" w:color="auto"/>
+            </w:tcBorders>
+            <w:shd w:val="clear" w:color="auto" w:fill="auto"/>
+            <w:noWrap/>
+            <w:vAlign w:val="center"/>
+            <w:hideMark/>
+          </w:tcPr>
+          <w:p>
+            <w:pPr>
+              <w:spacing w:before="0" w:after="0" w:line="240" w:lineRule="auto"/>
+              <w:jc w:val="center"/>
+              <w:rPr>
+                <w:rFonts w:ascii="Calibri" w:eastAsia="Times New Roman" w:hAnsi="Calibri" w:cs="Times New Roman"/>
+                <w:color w:val="000000"/>
+                <w:lang w:val="en-US" w:eastAsia="en-US"/>
+              </w:rPr>
+            </w:pPr>
+            <w:r>
+              <w:rPr>
+                <w:rFonts w:ascii="Calibri" w:eastAsia="Times New Roman" w:hAnsi="Calibri" w:cs="Times New Roman"/>
+                <w:color w:val="000000"/>
+                <w:lang w:val="en-US" w:eastAsia="en-US"/>
+              </w:rPr>
+              <w:t>Influenza B</w:t>
+            </w:r>
+          </w:p>
+        </w:tc>
+        <w:tc>
+          <w:tcPr>
+            <w:tcW w:w="3300" w:type="dxa"/>
+            <w:tcBorders>
+              <w:top w:val="nil"/>
+              <w:left w:val="nil"/>
+              <w:bottom w:val="single" w:sz="4" w:space="0" w:color="auto"/>
+              <w:right w:val="single" w:sz="4" w:space="0" w:color="auto"/>
+            </w:tcBorders>
+            <w:shd w:val="clear" w:color="auto" w:fill="auto"/>
+            <w:noWrap/>
+            <w:vAlign w:val="bottom"/>
+            <w:hideMark/>
+          </w:tcPr>
+          <w:p>
+            <w:pPr>
+              <w:spacing w:before="0" w:after="0" w:line="240" w:lineRule="auto"/>
+              <w:rPr>
+                <w:rFonts w:ascii="Calibri" w:eastAsia="Times New Roman" w:hAnsi="Calibri" w:cs="Times New Roman"/>
+                <w:color w:val="000000"/>
+                <w:lang w:val="en-US" w:eastAsia="en-US"/>
+              </w:rPr>
+            </w:pPr>
+            <w:r>
+              <w:rPr>
+                <w:rFonts w:ascii="Calibri" w:eastAsia="Times New Roman" w:hAnsi="Calibri" w:cs="Times New Roman"/>
+                <w:color w:val="000000"/>
+                <w:lang w:val="en-US" w:eastAsia="en-US"/>
+              </w:rPr>
+              <w:t>Influenza B Detected</w:t>
+            </w:r>
+          </w:p>
+        </w:tc>
+      </w:tr>
+      <w:tr>
+        <w:trPr>
+          <w:trHeight w:val="300"/>
+          <w:jc w:val="center"/>
+        </w:trPr>
+        <w:tc>
+          <w:tcPr>
+            <w:tcW w:w="2000" w:type="dxa"/>
+            <w:vMerge/>
+            <w:tcBorders>
+              <w:top w:val="nil"/>
+              <w:left w:val="single" w:sz="4" w:space="0" w:color="auto"/>
+              <w:bottom w:val="single" w:sz="4" w:space="0" w:color="auto"/>
+              <w:right w:val="single" w:sz="4" w:space="0" w:color="auto"/>
+            </w:tcBorders>
+            <w:vAlign w:val="center"/>
+            <w:hideMark/>
+          </w:tcPr>
+          <w:p>
+            <w:pPr>
+              <w:spacing w:before="0" w:after="0" w:line="240" w:lineRule="auto"/>
+              <w:rPr>
+                <w:rFonts w:ascii="Calibri" w:eastAsia="Times New Roman" w:hAnsi="Calibri" w:cs="Times New Roman"/>
+                <w:color w:val="000000"/>
+                <w:lang w:val="en-US" w:eastAsia="en-US"/>
+              </w:rPr>
+            </w:pPr>
+          </w:p>
+        </w:tc>
+        <w:tc>
+          <w:tcPr>
+            <w:tcW w:w="3300" w:type="dxa"/>
+            <w:tcBorders>
+              <w:top w:val="nil"/>
+              <w:left w:val="nil"/>
+              <w:bottom w:val="single" w:sz="4" w:space="0" w:color="auto"/>
+              <w:right w:val="single" w:sz="4" w:space="0" w:color="auto"/>
+            </w:tcBorders>
+            <w:shd w:val="clear" w:color="auto" w:fill="auto"/>
+            <w:noWrap/>
+            <w:vAlign w:val="bottom"/>
+            <w:hideMark/>
+          </w:tcPr>
+          <w:p>
+            <w:pPr>
+              <w:spacing w:before="0" w:after="0" w:line="240" w:lineRule="auto"/>
+              <w:rPr>
+                <w:rFonts w:ascii="Calibri" w:eastAsia="Times New Roman" w:hAnsi="Calibri" w:cs="Times New Roman"/>
+                <w:color w:val="000000"/>
+                <w:lang w:val="en-US" w:eastAsia="en-US"/>
+              </w:rPr>
+            </w:pPr>
+            <w:r>
+              <w:rPr>
+                <w:rFonts w:ascii="Calibri" w:eastAsia="Times New Roman" w:hAnsi="Calibri" w:cs="Times New Roman"/>
+                <w:color w:val="000000"/>
+                <w:lang w:val="en-US" w:eastAsia="en-US"/>
+              </w:rPr>
+              <w:t>Influenza B Not Detected</w:t>
+            </w:r>
+          </w:p>
+        </w:tc>
+      </w:tr>
+      <w:tr>
+        <w:trPr>
+          <w:trHeight w:val="600"/>
+          <w:jc w:val="center"/>
+        </w:trPr>
+        <w:tc>
+          <w:tcPr>
+            <w:tcW w:w="2000" w:type="dxa"/>
+            <w:vMerge/>
+            <w:tcBorders>
+              <w:top w:val="nil"/>
+              <w:left w:val="single" w:sz="4" w:space="0" w:color="auto"/>
+              <w:bottom w:val="single" w:sz="4" w:space="0" w:color="auto"/>
+              <w:right w:val="single" w:sz="4" w:space="0" w:color="auto"/>
+            </w:tcBorders>
+            <w:vAlign w:val="center"/>
+            <w:hideMark/>
+          </w:tcPr>
+          <w:p>
+            <w:pPr>
+              <w:spacing w:before="0" w:after="0" w:line="240" w:lineRule="auto"/>
+              <w:rPr>
+                <w:rFonts w:ascii="Calibri" w:eastAsia="Times New Roman" w:hAnsi="Calibri" w:cs="Times New Roman"/>
+                <w:color w:val="000000"/>
+                <w:lang w:val="en-US" w:eastAsia="en-US"/>
+              </w:rPr>
+            </w:pPr>
+          </w:p>
+        </w:tc>
+        <w:tc>
+          <w:tcPr>
+            <w:tcW w:w="3300" w:type="dxa"/>
+            <w:tcBorders>
+              <w:top w:val="nil"/>
+              <w:left w:val="nil"/>
+              <w:bottom w:val="single" w:sz="4" w:space="0" w:color="auto"/>
+              <w:right w:val="single" w:sz="4" w:space="0" w:color="auto"/>
+            </w:tcBorders>
+            <w:shd w:val="clear" w:color="auto" w:fill="auto"/>
+            <w:vAlign w:val="bottom"/>
+            <w:hideMark/>
+          </w:tcPr>
+          <w:p>
+            <w:pPr>
+              <w:keepNext/>
+              <w:spacing w:before="0" w:after="0" w:line="240" w:lineRule="auto"/>
+              <w:rPr>
+                <w:rFonts w:ascii="Calibri" w:eastAsia="Times New Roman" w:hAnsi="Calibri" w:cs="Times New Roman"/>
+                <w:color w:val="000000"/>
+                <w:lang w:val="en-US" w:eastAsia="en-US"/>
+              </w:rPr>
+            </w:pPr>
+            <w:r>
+              <w:rPr>
+                <w:rFonts w:ascii="Calibri" w:eastAsia="Times New Roman" w:hAnsi="Calibri" w:cs="Times New Roman"/>
+                <w:color w:val="000000"/>
+                <w:lang w:val="en-US" w:eastAsia="en-US"/>
+              </w:rPr>
+              <w:t xml:space="preserve">Influenza B Indeterminate. </w:t>
+            </w:r>
+            <w:r>
+              <w:rPr>
+                <w:rFonts w:ascii="Calibri" w:eastAsia="Times New Roman" w:hAnsi="Calibri" w:cs="Times New Roman"/>
+                <w:color w:val="000000"/>
+                <w:lang w:val="en-US" w:eastAsia="en-US"/>
+              </w:rPr>
+              <w:br/>
+              <w:t>Repeat Assay.</w:t>
+            </w:r>
+          </w:p>
+        </w:tc>
+      </w:tr>
+    </w:tbl>
     <w:p>
       <w:pPr>
+        <w:pStyle w:val="Caption"/>
+        <w:rPr>
+          <w:sz w:val="22"/>
+        </w:rPr>
+      </w:pPr>
+      <w:bookmarkStart w:id="20" w:name="_Ref486250451"/>
+      <w:bookmarkEnd w:id="19"/>
+      <w:r>
+        <w:rPr>
+          <w:sz w:val="22"/>
+        </w:rPr>
+        <w:t xml:space="preserve">Table </w:t>
+      </w:r>
+      <w:r>
+        <w:rPr>
+          <w:sz w:val="22"/>
+        </w:rPr>
+        <w:fldChar w:fldCharType="begin"/>
+      </w:r>
+      <w:r>
+        <w:rPr>
+          <w:sz w:val="22"/>
+        </w:rPr>
+        <w:instrText xml:space="preserve"> SEQ Table \* ARABIC </w:instrText>
+      </w:r>
+      <w:r>
+        <w:rPr>
+          <w:sz w:val="22"/>
+        </w:rPr>
+        <w:fldChar w:fldCharType="separate"/>
+      </w:r>
+      <w:r>
+        <w:rPr>
+          <w:noProof/>
+          <w:sz w:val="22"/>
+        </w:rPr>
+        <w:t>3</w:t>
+      </w:r>
+      <w:r>
+        <w:rPr>
+          <w:sz w:val="22"/>
+        </w:rPr>
+        <w:fldChar w:fldCharType="end"/>
+      </w:r>
+      <w:bookmarkEnd w:id="20"/>
+      <w:r>
+        <w:rPr>
+          <w:sz w:val="22"/>
+        </w:rPr>
+        <w:t xml:space="preserve"> </w:t>
+      </w:r>
+      <w:proofErr w:type="spellStart"/>
+      <w:r>
+        <w:rPr>
+          <w:sz w:val="22"/>
+        </w:rPr>
+        <w:t>cobas</w:t>
+      </w:r>
+      <w:proofErr w:type="spellEnd"/>
+      <w:r>
+        <w:rPr>
+          <w:sz w:val="22"/>
+        </w:rPr>
+        <w:t>®</w:t>
+      </w:r>
+      <w:r>
+        <w:rPr>
+          <w:sz w:val="22"/>
+        </w:rPr>
+        <w:t xml:space="preserve"> </w:t>
+      </w:r>
+      <w:proofErr w:type="spellStart"/>
+      <w:r>
+        <w:rPr>
+          <w:sz w:val="22"/>
+        </w:rPr>
+        <w:t>Liat</w:t>
+      </w:r>
+      <w:proofErr w:type="spellEnd"/>
+      <w:r>
+        <w:rPr>
+          <w:sz w:val="22"/>
+        </w:rPr>
+        <w:t xml:space="preserve"> results as they are displayed.</w:t>
+      </w:r>
+    </w:p>
+    <w:tbl>
+      <w:tblPr>
+        <w:tblW w:w="7680" w:type="dxa"/>
+        <w:tblLook w:val="04A0" w:firstRow="1" w:lastRow="0" w:firstColumn="1" w:lastColumn="0" w:noHBand="0" w:noVBand="1"/>
+      </w:tblPr>
+      <w:tblGrid>
+        <w:gridCol w:w="4300"/>
+        <w:gridCol w:w="1140"/>
+        <w:gridCol w:w="1120"/>
+        <w:gridCol w:w="1120"/>
+      </w:tblGrid>
+      <w:tr>
+        <w:trPr>
+          <w:trHeight w:val="300"/>
+        </w:trPr>
+        <w:tc>
+          <w:tcPr>
+            <w:tcW w:w="4300" w:type="dxa"/>
+            <w:tcBorders>
+              <w:top w:val="nil"/>
+              <w:left w:val="nil"/>
+              <w:bottom w:val="nil"/>
+              <w:right w:val="nil"/>
+            </w:tcBorders>
+            <w:shd w:val="clear" w:color="auto" w:fill="auto"/>
+            <w:noWrap/>
+            <w:vAlign w:val="bottom"/>
+            <w:hideMark/>
+          </w:tcPr>
+          <w:p>
+            <w:pPr>
+              <w:spacing w:before="0" w:after="0" w:line="240" w:lineRule="auto"/>
+              <w:rPr>
+                <w:rFonts w:ascii="Times New Roman" w:eastAsia="Times New Roman" w:hAnsi="Times New Roman" w:cs="Times New Roman"/>
+                <w:sz w:val="24"/>
+                <w:szCs w:val="24"/>
+                <w:lang w:val="en-US" w:eastAsia="en-US"/>
+              </w:rPr>
+            </w:pPr>
+          </w:p>
+        </w:tc>
+        <w:tc>
+          <w:tcPr>
+            <w:tcW w:w="1140" w:type="dxa"/>
+            <w:tcBorders>
+              <w:top w:val="single" w:sz="4" w:space="0" w:color="auto"/>
+              <w:left w:val="single" w:sz="4" w:space="0" w:color="auto"/>
+              <w:bottom w:val="single" w:sz="4" w:space="0" w:color="auto"/>
+              <w:right w:val="single" w:sz="4" w:space="0" w:color="auto"/>
+            </w:tcBorders>
+            <w:shd w:val="clear" w:color="auto" w:fill="auto"/>
+            <w:noWrap/>
+            <w:vAlign w:val="center"/>
+            <w:hideMark/>
+          </w:tcPr>
+          <w:p>
+            <w:pPr>
+              <w:spacing w:before="0" w:after="0" w:line="240" w:lineRule="auto"/>
+              <w:jc w:val="center"/>
+              <w:rPr>
+                <w:rFonts w:ascii="Calibri" w:eastAsia="Times New Roman" w:hAnsi="Calibri" w:cs="Times New Roman"/>
+                <w:color w:val="000000"/>
+                <w:lang w:val="en-US" w:eastAsia="en-US"/>
+              </w:rPr>
+            </w:pPr>
+            <w:r>
+              <w:rPr>
+                <w:rFonts w:ascii="Calibri" w:eastAsia="Times New Roman" w:hAnsi="Calibri" w:cs="Times New Roman"/>
+                <w:color w:val="000000"/>
+                <w:lang w:val="en-US" w:eastAsia="en-US"/>
+              </w:rPr>
+              <w:t>n (overall)</w:t>
+            </w:r>
+          </w:p>
+        </w:tc>
+        <w:tc>
+          <w:tcPr>
+            <w:tcW w:w="1120" w:type="dxa"/>
+            <w:tcBorders>
+              <w:top w:val="single" w:sz="4" w:space="0" w:color="auto"/>
+              <w:left w:val="nil"/>
+              <w:bottom w:val="single" w:sz="4" w:space="0" w:color="auto"/>
+              <w:right w:val="single" w:sz="4" w:space="0" w:color="auto"/>
+            </w:tcBorders>
+            <w:shd w:val="clear" w:color="auto" w:fill="auto"/>
+            <w:noWrap/>
+            <w:vAlign w:val="bottom"/>
+            <w:hideMark/>
+          </w:tcPr>
+          <w:p>
+            <w:pPr>
+              <w:spacing w:before="0" w:after="0" w:line="240" w:lineRule="auto"/>
+              <w:rPr>
+                <w:rFonts w:ascii="Calibri" w:eastAsia="Times New Roman" w:hAnsi="Calibri" w:cs="Times New Roman"/>
+                <w:color w:val="000000"/>
+                <w:lang w:val="en-US" w:eastAsia="en-US"/>
+              </w:rPr>
+            </w:pPr>
+            <w:r>
+              <w:rPr>
+                <w:rFonts w:ascii="Calibri" w:eastAsia="Times New Roman" w:hAnsi="Calibri" w:cs="Times New Roman"/>
+                <w:color w:val="000000"/>
+                <w:lang w:val="en-US" w:eastAsia="en-US"/>
+              </w:rPr>
+              <w:t>n (GNCH)</w:t>
+            </w:r>
+          </w:p>
+        </w:tc>
+        <w:tc>
+          <w:tcPr>
+            <w:tcW w:w="1120" w:type="dxa"/>
+            <w:tcBorders>
+              <w:top w:val="single" w:sz="4" w:space="0" w:color="auto"/>
+              <w:left w:val="nil"/>
+              <w:bottom w:val="single" w:sz="4" w:space="0" w:color="auto"/>
+              <w:right w:val="single" w:sz="4" w:space="0" w:color="auto"/>
+            </w:tcBorders>
+            <w:shd w:val="clear" w:color="auto" w:fill="auto"/>
+            <w:noWrap/>
+            <w:vAlign w:val="bottom"/>
+            <w:hideMark/>
+          </w:tcPr>
+          <w:p>
+            <w:pPr>
+              <w:spacing w:before="0" w:after="0" w:line="240" w:lineRule="auto"/>
+              <w:rPr>
+                <w:rFonts w:ascii="Calibri" w:eastAsia="Times New Roman" w:hAnsi="Calibri" w:cs="Times New Roman"/>
+                <w:color w:val="000000"/>
+                <w:lang w:val="en-US" w:eastAsia="en-US"/>
+              </w:rPr>
+            </w:pPr>
+            <w:r>
+              <w:rPr>
+                <w:rFonts w:ascii="Calibri" w:eastAsia="Times New Roman" w:hAnsi="Calibri" w:cs="Times New Roman"/>
+                <w:color w:val="000000"/>
+                <w:lang w:val="en-US" w:eastAsia="en-US"/>
+              </w:rPr>
+              <w:t>n (SRH)</w:t>
+            </w:r>
+          </w:p>
+        </w:tc>
+      </w:tr>
+      <w:tr>
+        <w:trPr>
+          <w:trHeight w:val="300"/>
+        </w:trPr>
+        <w:tc>
+          <w:tcPr>
+            <w:tcW w:w="4300" w:type="dxa"/>
+            <w:tcBorders>
+              <w:top w:val="single" w:sz="4" w:space="0" w:color="auto"/>
+              <w:left w:val="single" w:sz="4" w:space="0" w:color="auto"/>
+              <w:bottom w:val="single" w:sz="4" w:space="0" w:color="auto"/>
+              <w:right w:val="single" w:sz="4" w:space="0" w:color="auto"/>
+            </w:tcBorders>
+            <w:shd w:val="clear" w:color="auto" w:fill="auto"/>
+            <w:noWrap/>
+            <w:vAlign w:val="bottom"/>
+            <w:hideMark/>
+          </w:tcPr>
+          <w:p>
+            <w:pPr>
+              <w:spacing w:before="0" w:after="0" w:line="240" w:lineRule="auto"/>
+              <w:rPr>
+                <w:rFonts w:ascii="Calibri" w:eastAsia="Times New Roman" w:hAnsi="Calibri" w:cs="Times New Roman"/>
+                <w:color w:val="000000"/>
+                <w:lang w:val="en-US" w:eastAsia="en-US"/>
+              </w:rPr>
+            </w:pPr>
+            <w:proofErr w:type="spellStart"/>
+            <w:r>
+              <w:rPr>
+                <w:rFonts w:ascii="Calibri" w:eastAsia="Times New Roman" w:hAnsi="Calibri" w:cs="Times New Roman"/>
+                <w:color w:val="000000"/>
+                <w:lang w:val="en-US" w:eastAsia="en-US"/>
+              </w:rPr>
+              <w:t>Cobas</w:t>
+            </w:r>
+            <w:proofErr w:type="spellEnd"/>
+            <w:r>
+              <w:rPr>
+                <w:rFonts w:ascii="Calibri" w:eastAsia="Times New Roman" w:hAnsi="Calibri" w:cs="Times New Roman"/>
+                <w:color w:val="000000"/>
+                <w:lang w:val="en-US" w:eastAsia="en-US"/>
+              </w:rPr>
+              <w:t xml:space="preserve"> tests carried out</w:t>
+            </w:r>
+          </w:p>
+        </w:tc>
+        <w:tc>
+          <w:tcPr>
+            <w:tcW w:w="1140" w:type="dxa"/>
+            <w:tcBorders>
+              <w:top w:val="nil"/>
+              <w:left w:val="nil"/>
+              <w:bottom w:val="single" w:sz="4" w:space="0" w:color="auto"/>
+              <w:right w:val="single" w:sz="4" w:space="0" w:color="auto"/>
+            </w:tcBorders>
+            <w:shd w:val="clear" w:color="auto" w:fill="auto"/>
+            <w:noWrap/>
+            <w:vAlign w:val="bottom"/>
+            <w:hideMark/>
+          </w:tcPr>
+          <w:p>
+            <w:pPr>
+              <w:spacing w:before="0" w:after="0" w:line="240" w:lineRule="auto"/>
+              <w:jc w:val="center"/>
+              <w:rPr>
+                <w:rFonts w:ascii="Calibri" w:eastAsia="Times New Roman" w:hAnsi="Calibri" w:cs="Times New Roman"/>
+                <w:color w:val="000000"/>
+                <w:lang w:val="en-US" w:eastAsia="en-US"/>
+              </w:rPr>
+            </w:pPr>
+            <w:r>
+              <w:rPr>
+                <w:rFonts w:ascii="Calibri" w:eastAsia="Times New Roman" w:hAnsi="Calibri" w:cs="Times New Roman"/>
+                <w:color w:val="000000"/>
+                <w:lang w:val="en-US" w:eastAsia="en-US"/>
+              </w:rPr>
+              <w:t>48</w:t>
+            </w:r>
+          </w:p>
+        </w:tc>
+        <w:tc>
+          <w:tcPr>
+            <w:tcW w:w="1120" w:type="dxa"/>
+            <w:tcBorders>
+              <w:top w:val="nil"/>
+              <w:left w:val="nil"/>
+              <w:bottom w:val="single" w:sz="4" w:space="0" w:color="auto"/>
+              <w:right w:val="single" w:sz="4" w:space="0" w:color="auto"/>
+            </w:tcBorders>
+            <w:shd w:val="clear" w:color="auto" w:fill="auto"/>
+            <w:noWrap/>
+            <w:vAlign w:val="bottom"/>
+            <w:hideMark/>
+          </w:tcPr>
+          <w:p>
+            <w:pPr>
+              <w:spacing w:before="0" w:after="0" w:line="240" w:lineRule="auto"/>
+              <w:jc w:val="center"/>
+              <w:rPr>
+                <w:rFonts w:ascii="Calibri" w:eastAsia="Times New Roman" w:hAnsi="Calibri" w:cs="Times New Roman"/>
+                <w:color w:val="000000"/>
+                <w:lang w:val="en-US" w:eastAsia="en-US"/>
+              </w:rPr>
+            </w:pPr>
+            <w:r>
+              <w:rPr>
+                <w:rFonts w:ascii="Calibri" w:eastAsia="Times New Roman" w:hAnsi="Calibri" w:cs="Times New Roman"/>
+                <w:color w:val="000000"/>
+                <w:lang w:val="en-US" w:eastAsia="en-US"/>
+              </w:rPr>
+              <w:t>22</w:t>
+            </w:r>
+          </w:p>
+        </w:tc>
+        <w:tc>
+          <w:tcPr>
+            <w:tcW w:w="1120" w:type="dxa"/>
+            <w:tcBorders>
+              <w:top w:val="nil"/>
+              <w:left w:val="nil"/>
+              <w:bottom w:val="single" w:sz="4" w:space="0" w:color="auto"/>
+              <w:right w:val="single" w:sz="4" w:space="0" w:color="auto"/>
+            </w:tcBorders>
+            <w:shd w:val="clear" w:color="auto" w:fill="auto"/>
+            <w:noWrap/>
+            <w:vAlign w:val="bottom"/>
+            <w:hideMark/>
+          </w:tcPr>
+          <w:p>
+            <w:pPr>
+              <w:spacing w:before="0" w:after="0" w:line="240" w:lineRule="auto"/>
+              <w:jc w:val="center"/>
+              <w:rPr>
+                <w:rFonts w:ascii="Calibri" w:eastAsia="Times New Roman" w:hAnsi="Calibri" w:cs="Times New Roman"/>
+                <w:color w:val="000000"/>
+                <w:lang w:val="en-US" w:eastAsia="en-US"/>
+              </w:rPr>
+            </w:pPr>
+            <w:r>
+              <w:rPr>
+                <w:rFonts w:ascii="Calibri" w:eastAsia="Times New Roman" w:hAnsi="Calibri" w:cs="Times New Roman"/>
+                <w:color w:val="000000"/>
+                <w:lang w:val="en-US" w:eastAsia="en-US"/>
+              </w:rPr>
+              <w:t>26</w:t>
+            </w:r>
+          </w:p>
+        </w:tc>
+      </w:tr>
+      <w:tr>
+        <w:trPr>
+          <w:trHeight w:val="300"/>
+        </w:trPr>
+        <w:tc>
+          <w:tcPr>
+            <w:tcW w:w="4300" w:type="dxa"/>
+            <w:tcBorders>
+              <w:top w:val="nil"/>
+              <w:left w:val="single" w:sz="4" w:space="0" w:color="auto"/>
+              <w:bottom w:val="single" w:sz="4" w:space="0" w:color="auto"/>
+              <w:right w:val="single" w:sz="4" w:space="0" w:color="auto"/>
+            </w:tcBorders>
+            <w:shd w:val="clear" w:color="auto" w:fill="auto"/>
+            <w:noWrap/>
+            <w:vAlign w:val="bottom"/>
+            <w:hideMark/>
+          </w:tcPr>
+          <w:p>
+            <w:pPr>
+              <w:spacing w:before="0" w:after="0" w:line="240" w:lineRule="auto"/>
+              <w:rPr>
+                <w:rFonts w:ascii="Calibri" w:eastAsia="Times New Roman" w:hAnsi="Calibri" w:cs="Times New Roman"/>
+                <w:color w:val="000000"/>
+                <w:lang w:val="en-US" w:eastAsia="en-US"/>
+              </w:rPr>
+            </w:pPr>
+            <w:r>
+              <w:rPr>
+                <w:rFonts w:ascii="Calibri" w:eastAsia="Times New Roman" w:hAnsi="Calibri" w:cs="Times New Roman"/>
+                <w:color w:val="000000"/>
+                <w:lang w:val="en-US" w:eastAsia="en-US"/>
+              </w:rPr>
+              <w:t>Successful first tests</w:t>
+            </w:r>
+          </w:p>
+        </w:tc>
+        <w:tc>
+          <w:tcPr>
+            <w:tcW w:w="1140" w:type="dxa"/>
+            <w:tcBorders>
+              <w:top w:val="nil"/>
+              <w:left w:val="nil"/>
+              <w:bottom w:val="single" w:sz="4" w:space="0" w:color="auto"/>
+              <w:right w:val="single" w:sz="4" w:space="0" w:color="auto"/>
+            </w:tcBorders>
+            <w:shd w:val="clear" w:color="auto" w:fill="auto"/>
+            <w:noWrap/>
+            <w:vAlign w:val="bottom"/>
+            <w:hideMark/>
+          </w:tcPr>
+          <w:p>
+            <w:pPr>
+              <w:spacing w:before="0" w:after="0" w:line="240" w:lineRule="auto"/>
+              <w:jc w:val="center"/>
+              <w:rPr>
+                <w:rFonts w:ascii="Calibri" w:eastAsia="Times New Roman" w:hAnsi="Calibri" w:cs="Times New Roman"/>
+                <w:color w:val="000000"/>
+                <w:lang w:val="en-US" w:eastAsia="en-US"/>
+              </w:rPr>
+            </w:pPr>
+            <w:r>
+              <w:rPr>
+                <w:rFonts w:ascii="Calibri" w:eastAsia="Times New Roman" w:hAnsi="Calibri" w:cs="Times New Roman"/>
+                <w:color w:val="000000"/>
+                <w:lang w:val="en-US" w:eastAsia="en-US"/>
+              </w:rPr>
+              <w:t>18</w:t>
+            </w:r>
+          </w:p>
+        </w:tc>
+        <w:tc>
+          <w:tcPr>
+            <w:tcW w:w="1120" w:type="dxa"/>
+            <w:tcBorders>
+              <w:top w:val="nil"/>
+              <w:left w:val="nil"/>
+              <w:bottom w:val="single" w:sz="4" w:space="0" w:color="auto"/>
+              <w:right w:val="single" w:sz="4" w:space="0" w:color="auto"/>
+            </w:tcBorders>
+            <w:shd w:val="clear" w:color="auto" w:fill="auto"/>
+            <w:noWrap/>
+            <w:vAlign w:val="bottom"/>
+            <w:hideMark/>
+          </w:tcPr>
+          <w:p>
+            <w:pPr>
+              <w:spacing w:before="0" w:after="0" w:line="240" w:lineRule="auto"/>
+              <w:jc w:val="center"/>
+              <w:rPr>
+                <w:rFonts w:ascii="Calibri" w:eastAsia="Times New Roman" w:hAnsi="Calibri" w:cs="Times New Roman"/>
+                <w:color w:val="000000"/>
+                <w:lang w:val="en-US" w:eastAsia="en-US"/>
+              </w:rPr>
+            </w:pPr>
+            <w:r>
+              <w:rPr>
+                <w:rFonts w:ascii="Calibri" w:eastAsia="Times New Roman" w:hAnsi="Calibri" w:cs="Times New Roman"/>
+                <w:color w:val="000000"/>
+                <w:lang w:val="en-US" w:eastAsia="en-US"/>
+              </w:rPr>
+              <w:t>14</w:t>
+            </w:r>
+          </w:p>
+        </w:tc>
+        <w:tc>
+          <w:tcPr>
+            <w:tcW w:w="1120" w:type="dxa"/>
+            <w:tcBorders>
+              <w:top w:val="nil"/>
+              <w:left w:val="nil"/>
+              <w:bottom w:val="single" w:sz="4" w:space="0" w:color="auto"/>
+              <w:right w:val="single" w:sz="4" w:space="0" w:color="auto"/>
+            </w:tcBorders>
+            <w:shd w:val="clear" w:color="auto" w:fill="auto"/>
+            <w:noWrap/>
+            <w:vAlign w:val="bottom"/>
+            <w:hideMark/>
+          </w:tcPr>
+          <w:p>
+            <w:pPr>
+              <w:spacing w:before="0" w:after="0" w:line="240" w:lineRule="auto"/>
+              <w:jc w:val="center"/>
+              <w:rPr>
+                <w:rFonts w:ascii="Calibri" w:eastAsia="Times New Roman" w:hAnsi="Calibri" w:cs="Times New Roman"/>
+                <w:color w:val="000000"/>
+                <w:lang w:val="en-US" w:eastAsia="en-US"/>
+              </w:rPr>
+            </w:pPr>
+            <w:r>
+              <w:rPr>
+                <w:rFonts w:ascii="Calibri" w:eastAsia="Times New Roman" w:hAnsi="Calibri" w:cs="Times New Roman"/>
+                <w:color w:val="000000"/>
+                <w:lang w:val="en-US" w:eastAsia="en-US"/>
+              </w:rPr>
+              <w:t>4</w:t>
+            </w:r>
+          </w:p>
+        </w:tc>
+      </w:tr>
+      <w:tr>
+        <w:trPr>
+          <w:trHeight w:val="300"/>
+        </w:trPr>
+        <w:tc>
+          <w:tcPr>
+            <w:tcW w:w="4300" w:type="dxa"/>
+            <w:tcBorders>
+              <w:top w:val="nil"/>
+              <w:left w:val="single" w:sz="4" w:space="0" w:color="auto"/>
+              <w:bottom w:val="single" w:sz="4" w:space="0" w:color="auto"/>
+              <w:right w:val="single" w:sz="4" w:space="0" w:color="auto"/>
+            </w:tcBorders>
+            <w:shd w:val="clear" w:color="auto" w:fill="auto"/>
+            <w:noWrap/>
+            <w:vAlign w:val="bottom"/>
+            <w:hideMark/>
+          </w:tcPr>
+          <w:p>
+            <w:pPr>
+              <w:spacing w:before="0" w:after="0" w:line="240" w:lineRule="auto"/>
+              <w:rPr>
+                <w:rFonts w:ascii="Calibri" w:eastAsia="Times New Roman" w:hAnsi="Calibri" w:cs="Times New Roman"/>
+                <w:color w:val="000000"/>
+                <w:lang w:val="en-US" w:eastAsia="en-US"/>
+              </w:rPr>
+            </w:pPr>
+            <w:r>
+              <w:rPr>
+                <w:rFonts w:ascii="Calibri" w:eastAsia="Times New Roman" w:hAnsi="Calibri" w:cs="Times New Roman"/>
+                <w:color w:val="000000"/>
+                <w:lang w:val="en-US" w:eastAsia="en-US"/>
+              </w:rPr>
+              <w:t>Repeat tests required</w:t>
+            </w:r>
+          </w:p>
+        </w:tc>
+        <w:tc>
+          <w:tcPr>
+            <w:tcW w:w="1140" w:type="dxa"/>
+            <w:tcBorders>
+              <w:top w:val="nil"/>
+              <w:left w:val="nil"/>
+              <w:bottom w:val="single" w:sz="4" w:space="0" w:color="auto"/>
+              <w:right w:val="single" w:sz="4" w:space="0" w:color="auto"/>
+            </w:tcBorders>
+            <w:shd w:val="clear" w:color="auto" w:fill="auto"/>
+            <w:noWrap/>
+            <w:vAlign w:val="bottom"/>
+            <w:hideMark/>
+          </w:tcPr>
+          <w:p>
+            <w:pPr>
+              <w:spacing w:before="0" w:after="0" w:line="240" w:lineRule="auto"/>
+              <w:jc w:val="center"/>
+              <w:rPr>
+                <w:rFonts w:ascii="Calibri" w:eastAsia="Times New Roman" w:hAnsi="Calibri" w:cs="Times New Roman"/>
+                <w:color w:val="000000"/>
+                <w:lang w:val="en-US" w:eastAsia="en-US"/>
+              </w:rPr>
+            </w:pPr>
+            <w:r>
+              <w:rPr>
+                <w:rFonts w:ascii="Calibri" w:eastAsia="Times New Roman" w:hAnsi="Calibri" w:cs="Times New Roman"/>
+                <w:color w:val="000000"/>
+                <w:lang w:val="en-US" w:eastAsia="en-US"/>
+              </w:rPr>
+              <w:t>15</w:t>
+            </w:r>
+          </w:p>
+        </w:tc>
+        <w:tc>
+          <w:tcPr>
+            <w:tcW w:w="1120" w:type="dxa"/>
+            <w:tcBorders>
+              <w:top w:val="nil"/>
+              <w:left w:val="nil"/>
+              <w:bottom w:val="single" w:sz="4" w:space="0" w:color="auto"/>
+              <w:right w:val="single" w:sz="4" w:space="0" w:color="auto"/>
+            </w:tcBorders>
+            <w:shd w:val="clear" w:color="auto" w:fill="auto"/>
+            <w:noWrap/>
+            <w:vAlign w:val="bottom"/>
+            <w:hideMark/>
+          </w:tcPr>
+          <w:p>
+            <w:pPr>
+              <w:spacing w:before="0" w:after="0" w:line="240" w:lineRule="auto"/>
+              <w:jc w:val="center"/>
+              <w:rPr>
+                <w:rFonts w:ascii="Calibri" w:eastAsia="Times New Roman" w:hAnsi="Calibri" w:cs="Times New Roman"/>
+                <w:color w:val="000000"/>
+                <w:lang w:val="en-US" w:eastAsia="en-US"/>
+              </w:rPr>
+            </w:pPr>
+            <w:r>
+              <w:rPr>
+                <w:rFonts w:ascii="Calibri" w:eastAsia="Times New Roman" w:hAnsi="Calibri" w:cs="Times New Roman"/>
+                <w:color w:val="000000"/>
+                <w:lang w:val="en-US" w:eastAsia="en-US"/>
+              </w:rPr>
+              <w:t>4</w:t>
+            </w:r>
+          </w:p>
+        </w:tc>
+        <w:tc>
+          <w:tcPr>
+            <w:tcW w:w="1120" w:type="dxa"/>
+            <w:tcBorders>
+              <w:top w:val="nil"/>
+              <w:left w:val="nil"/>
+              <w:bottom w:val="single" w:sz="4" w:space="0" w:color="auto"/>
+              <w:right w:val="single" w:sz="4" w:space="0" w:color="auto"/>
+            </w:tcBorders>
+            <w:shd w:val="clear" w:color="auto" w:fill="auto"/>
+            <w:noWrap/>
+            <w:vAlign w:val="bottom"/>
+            <w:hideMark/>
+          </w:tcPr>
+          <w:p>
+            <w:pPr>
+              <w:spacing w:before="0" w:after="0" w:line="240" w:lineRule="auto"/>
+              <w:jc w:val="center"/>
+              <w:rPr>
+                <w:rFonts w:ascii="Calibri" w:eastAsia="Times New Roman" w:hAnsi="Calibri" w:cs="Times New Roman"/>
+                <w:color w:val="000000"/>
+                <w:lang w:val="en-US" w:eastAsia="en-US"/>
+              </w:rPr>
+            </w:pPr>
+            <w:r>
+              <w:rPr>
+                <w:rFonts w:ascii="Calibri" w:eastAsia="Times New Roman" w:hAnsi="Calibri" w:cs="Times New Roman"/>
+                <w:color w:val="000000"/>
+                <w:lang w:val="en-US" w:eastAsia="en-US"/>
+              </w:rPr>
+              <w:t>11</w:t>
+            </w:r>
+          </w:p>
+        </w:tc>
+      </w:tr>
+      <w:tr>
+        <w:trPr>
+          <w:trHeight w:val="300"/>
+        </w:trPr>
+        <w:tc>
+          <w:tcPr>
+            <w:tcW w:w="4300" w:type="dxa"/>
+            <w:tcBorders>
+              <w:top w:val="nil"/>
+              <w:left w:val="single" w:sz="4" w:space="0" w:color="auto"/>
+              <w:bottom w:val="single" w:sz="4" w:space="0" w:color="auto"/>
+              <w:right w:val="single" w:sz="4" w:space="0" w:color="auto"/>
+            </w:tcBorders>
+            <w:shd w:val="clear" w:color="auto" w:fill="auto"/>
+            <w:noWrap/>
+            <w:vAlign w:val="bottom"/>
+            <w:hideMark/>
+          </w:tcPr>
+          <w:p>
+            <w:pPr>
+              <w:spacing w:before="0" w:after="0" w:line="240" w:lineRule="auto"/>
+              <w:rPr>
+                <w:rFonts w:ascii="Calibri" w:eastAsia="Times New Roman" w:hAnsi="Calibri" w:cs="Times New Roman"/>
+                <w:color w:val="000000"/>
+                <w:lang w:val="en-US" w:eastAsia="en-US"/>
+              </w:rPr>
+            </w:pPr>
+            <w:r>
+              <w:rPr>
+                <w:rFonts w:ascii="Calibri" w:eastAsia="Times New Roman" w:hAnsi="Calibri" w:cs="Times New Roman"/>
+                <w:color w:val="000000"/>
+                <w:lang w:val="en-US" w:eastAsia="en-US"/>
+              </w:rPr>
+              <w:t xml:space="preserve">     Repeat tests carried out </w:t>
+            </w:r>
+          </w:p>
+        </w:tc>
+        <w:tc>
+          <w:tcPr>
+            <w:tcW w:w="1140" w:type="dxa"/>
+            <w:tcBorders>
+              <w:top w:val="nil"/>
+              <w:left w:val="nil"/>
+              <w:bottom w:val="single" w:sz="4" w:space="0" w:color="auto"/>
+              <w:right w:val="single" w:sz="4" w:space="0" w:color="auto"/>
+            </w:tcBorders>
+            <w:shd w:val="clear" w:color="auto" w:fill="auto"/>
+            <w:noWrap/>
+            <w:vAlign w:val="bottom"/>
+            <w:hideMark/>
+          </w:tcPr>
+          <w:p>
+            <w:pPr>
+              <w:spacing w:before="0" w:after="0" w:line="240" w:lineRule="auto"/>
+              <w:jc w:val="center"/>
+              <w:rPr>
+                <w:rFonts w:ascii="Calibri" w:eastAsia="Times New Roman" w:hAnsi="Calibri" w:cs="Times New Roman"/>
+                <w:color w:val="000000"/>
+                <w:lang w:val="en-US" w:eastAsia="en-US"/>
+              </w:rPr>
+            </w:pPr>
+            <w:r>
+              <w:rPr>
+                <w:rFonts w:ascii="Calibri" w:eastAsia="Times New Roman" w:hAnsi="Calibri" w:cs="Times New Roman"/>
+                <w:color w:val="000000"/>
+                <w:lang w:val="en-US" w:eastAsia="en-US"/>
+              </w:rPr>
+              <w:t>15</w:t>
+            </w:r>
+          </w:p>
+        </w:tc>
+        <w:tc>
+          <w:tcPr>
+            <w:tcW w:w="1120" w:type="dxa"/>
+            <w:tcBorders>
+              <w:top w:val="nil"/>
+              <w:left w:val="nil"/>
+              <w:bottom w:val="single" w:sz="4" w:space="0" w:color="auto"/>
+              <w:right w:val="single" w:sz="4" w:space="0" w:color="auto"/>
+            </w:tcBorders>
+            <w:shd w:val="clear" w:color="auto" w:fill="auto"/>
+            <w:noWrap/>
+            <w:vAlign w:val="bottom"/>
+            <w:hideMark/>
+          </w:tcPr>
+          <w:p>
+            <w:pPr>
+              <w:spacing w:before="0" w:after="0" w:line="240" w:lineRule="auto"/>
+              <w:jc w:val="center"/>
+              <w:rPr>
+                <w:rFonts w:ascii="Calibri" w:eastAsia="Times New Roman" w:hAnsi="Calibri" w:cs="Times New Roman"/>
+                <w:color w:val="000000"/>
+                <w:lang w:val="en-US" w:eastAsia="en-US"/>
+              </w:rPr>
+            </w:pPr>
+            <w:r>
+              <w:rPr>
+                <w:rFonts w:ascii="Calibri" w:eastAsia="Times New Roman" w:hAnsi="Calibri" w:cs="Times New Roman"/>
+                <w:color w:val="000000"/>
+                <w:lang w:val="en-US" w:eastAsia="en-US"/>
+              </w:rPr>
+              <w:t>4</w:t>
+            </w:r>
+          </w:p>
+        </w:tc>
+        <w:tc>
+          <w:tcPr>
+            <w:tcW w:w="1120" w:type="dxa"/>
+            <w:tcBorders>
+              <w:top w:val="nil"/>
+              <w:left w:val="nil"/>
+              <w:bottom w:val="single" w:sz="4" w:space="0" w:color="auto"/>
+              <w:right w:val="single" w:sz="4" w:space="0" w:color="auto"/>
+            </w:tcBorders>
+            <w:shd w:val="clear" w:color="auto" w:fill="auto"/>
+            <w:noWrap/>
+            <w:vAlign w:val="bottom"/>
+            <w:hideMark/>
+          </w:tcPr>
+          <w:p>
+            <w:pPr>
+              <w:spacing w:before="0" w:after="0" w:line="240" w:lineRule="auto"/>
+              <w:jc w:val="center"/>
+              <w:rPr>
+                <w:rFonts w:ascii="Calibri" w:eastAsia="Times New Roman" w:hAnsi="Calibri" w:cs="Times New Roman"/>
+                <w:color w:val="000000"/>
+                <w:lang w:val="en-US" w:eastAsia="en-US"/>
+              </w:rPr>
+            </w:pPr>
+            <w:r>
+              <w:rPr>
+                <w:rFonts w:ascii="Calibri" w:eastAsia="Times New Roman" w:hAnsi="Calibri" w:cs="Times New Roman"/>
+                <w:color w:val="000000"/>
+                <w:lang w:val="en-US" w:eastAsia="en-US"/>
+              </w:rPr>
+              <w:t>11</w:t>
+            </w:r>
+          </w:p>
+        </w:tc>
+      </w:tr>
+      <w:tr>
+        <w:trPr>
+          <w:trHeight w:val="300"/>
+        </w:trPr>
+        <w:tc>
+          <w:tcPr>
+            <w:tcW w:w="4300" w:type="dxa"/>
+            <w:tcBorders>
+              <w:top w:val="nil"/>
+              <w:left w:val="single" w:sz="4" w:space="0" w:color="auto"/>
+              <w:bottom w:val="single" w:sz="4" w:space="0" w:color="auto"/>
+              <w:right w:val="single" w:sz="4" w:space="0" w:color="auto"/>
+            </w:tcBorders>
+            <w:shd w:val="clear" w:color="auto" w:fill="auto"/>
+            <w:noWrap/>
+            <w:vAlign w:val="bottom"/>
+            <w:hideMark/>
+          </w:tcPr>
+          <w:p>
+            <w:pPr>
+              <w:spacing w:before="0" w:after="0" w:line="240" w:lineRule="auto"/>
+              <w:rPr>
+                <w:rFonts w:ascii="Calibri" w:eastAsia="Times New Roman" w:hAnsi="Calibri" w:cs="Times New Roman"/>
+                <w:color w:val="000000"/>
+                <w:lang w:val="en-US" w:eastAsia="en-US"/>
+              </w:rPr>
+            </w:pPr>
+            <w:r>
+              <w:rPr>
+                <w:rFonts w:ascii="Calibri" w:eastAsia="Times New Roman" w:hAnsi="Calibri" w:cs="Times New Roman"/>
+                <w:color w:val="000000"/>
+                <w:lang w:val="en-US" w:eastAsia="en-US"/>
+              </w:rPr>
+              <w:t xml:space="preserve">     Repeat tests with invalid results</w:t>
+            </w:r>
+          </w:p>
+        </w:tc>
+        <w:tc>
+          <w:tcPr>
+            <w:tcW w:w="1140" w:type="dxa"/>
+            <w:tcBorders>
+              <w:top w:val="nil"/>
+              <w:left w:val="nil"/>
+              <w:bottom w:val="single" w:sz="4" w:space="0" w:color="auto"/>
+              <w:right w:val="single" w:sz="4" w:space="0" w:color="auto"/>
+            </w:tcBorders>
+            <w:shd w:val="clear" w:color="auto" w:fill="auto"/>
+            <w:noWrap/>
+            <w:vAlign w:val="bottom"/>
+            <w:hideMark/>
+          </w:tcPr>
+          <w:p>
+            <w:pPr>
+              <w:spacing w:before="0" w:after="0" w:line="240" w:lineRule="auto"/>
+              <w:jc w:val="center"/>
+              <w:rPr>
+                <w:rFonts w:ascii="Calibri" w:eastAsia="Times New Roman" w:hAnsi="Calibri" w:cs="Times New Roman"/>
+                <w:color w:val="000000"/>
+                <w:lang w:val="en-US" w:eastAsia="en-US"/>
+              </w:rPr>
+            </w:pPr>
+            <w:r>
+              <w:rPr>
+                <w:rFonts w:ascii="Calibri" w:eastAsia="Times New Roman" w:hAnsi="Calibri" w:cs="Times New Roman"/>
+                <w:color w:val="000000"/>
+                <w:lang w:val="en-US" w:eastAsia="en-US"/>
+              </w:rPr>
+              <w:t>11</w:t>
+            </w:r>
+          </w:p>
+        </w:tc>
+        <w:tc>
+          <w:tcPr>
+            <w:tcW w:w="1120" w:type="dxa"/>
+            <w:tcBorders>
+              <w:top w:val="nil"/>
+              <w:left w:val="nil"/>
+              <w:bottom w:val="single" w:sz="4" w:space="0" w:color="auto"/>
+              <w:right w:val="single" w:sz="4" w:space="0" w:color="auto"/>
+            </w:tcBorders>
+            <w:shd w:val="clear" w:color="auto" w:fill="auto"/>
+            <w:noWrap/>
+            <w:vAlign w:val="bottom"/>
+            <w:hideMark/>
+          </w:tcPr>
+          <w:p>
+            <w:pPr>
+              <w:spacing w:before="0" w:after="0" w:line="240" w:lineRule="auto"/>
+              <w:jc w:val="center"/>
+              <w:rPr>
+                <w:rFonts w:ascii="Calibri" w:eastAsia="Times New Roman" w:hAnsi="Calibri" w:cs="Times New Roman"/>
+                <w:color w:val="000000"/>
+                <w:lang w:val="en-US" w:eastAsia="en-US"/>
+              </w:rPr>
+            </w:pPr>
+            <w:r>
+              <w:rPr>
+                <w:rFonts w:ascii="Calibri" w:eastAsia="Times New Roman" w:hAnsi="Calibri" w:cs="Times New Roman"/>
+                <w:color w:val="000000"/>
+                <w:lang w:val="en-US" w:eastAsia="en-US"/>
+              </w:rPr>
+              <w:t>2</w:t>
+            </w:r>
+          </w:p>
+        </w:tc>
+        <w:tc>
+          <w:tcPr>
+            <w:tcW w:w="1120" w:type="dxa"/>
+            <w:tcBorders>
+              <w:top w:val="nil"/>
+              <w:left w:val="nil"/>
+              <w:bottom w:val="single" w:sz="4" w:space="0" w:color="auto"/>
+              <w:right w:val="single" w:sz="4" w:space="0" w:color="auto"/>
+            </w:tcBorders>
+            <w:shd w:val="clear" w:color="auto" w:fill="auto"/>
+            <w:noWrap/>
+            <w:vAlign w:val="bottom"/>
+            <w:hideMark/>
+          </w:tcPr>
+          <w:p>
+            <w:pPr>
+              <w:spacing w:before="0" w:after="0" w:line="240" w:lineRule="auto"/>
+              <w:jc w:val="center"/>
+              <w:rPr>
+                <w:rFonts w:ascii="Calibri" w:eastAsia="Times New Roman" w:hAnsi="Calibri" w:cs="Times New Roman"/>
+                <w:color w:val="000000"/>
+                <w:lang w:val="en-US" w:eastAsia="en-US"/>
+              </w:rPr>
+            </w:pPr>
+            <w:r>
+              <w:rPr>
+                <w:rFonts w:ascii="Calibri" w:eastAsia="Times New Roman" w:hAnsi="Calibri" w:cs="Times New Roman"/>
+                <w:color w:val="000000"/>
+                <w:lang w:val="en-US" w:eastAsia="en-US"/>
+              </w:rPr>
+              <w:t>9</w:t>
+            </w:r>
+          </w:p>
+        </w:tc>
+      </w:tr>
+    </w:tbl>
+    <w:p>
+      <w:pPr>
+        <w:pStyle w:val="Caption"/>
+        <w:rPr>
+          <w:sz w:val="22"/>
+        </w:rPr>
+      </w:pPr>
+    </w:p>
+    <w:p>
+      <w:pPr>
+        <w:pStyle w:val="Caption"/>
+        <w:rPr>
+          <w:sz w:val="22"/>
+        </w:rPr>
+      </w:pPr>
+      <w:r>
+        <w:rPr>
+          <w:sz w:val="22"/>
+        </w:rPr>
+        <w:t xml:space="preserve">Table </w:t>
+      </w:r>
+      <w:r>
+        <w:rPr>
+          <w:sz w:val="22"/>
+        </w:rPr>
+        <w:fldChar w:fldCharType="begin"/>
+      </w:r>
+      <w:r>
+        <w:rPr>
+          <w:sz w:val="22"/>
+        </w:rPr>
+        <w:instrText xml:space="preserve"> SEQ Table \* ARABIC </w:instrText>
+      </w:r>
+      <w:r>
+        <w:rPr>
+          <w:sz w:val="22"/>
+        </w:rPr>
+        <w:fldChar w:fldCharType="separate"/>
+      </w:r>
+      <w:r>
+        <w:rPr>
+          <w:noProof/>
+          <w:sz w:val="22"/>
+        </w:rPr>
+        <w:t>4</w:t>
+      </w:r>
+      <w:r>
+        <w:rPr>
+          <w:sz w:val="22"/>
+        </w:rPr>
+        <w:fldChar w:fldCharType="end"/>
+      </w:r>
+      <w:r>
+        <w:rPr>
+          <w:sz w:val="22"/>
+        </w:rPr>
+        <w:t xml:space="preserve"> </w:t>
+      </w:r>
+      <w:proofErr w:type="spellStart"/>
+      <w:r>
+        <w:rPr>
+          <w:sz w:val="22"/>
+        </w:rPr>
+        <w:t>cobas</w:t>
+      </w:r>
+      <w:proofErr w:type="spellEnd"/>
+      <w:r>
+        <w:rPr>
+          <w:sz w:val="22"/>
+        </w:rPr>
+        <w:t>®</w:t>
+      </w:r>
+      <w:r>
+        <w:rPr>
+          <w:sz w:val="22"/>
+        </w:rPr>
+        <w:t xml:space="preserve"> </w:t>
+      </w:r>
+      <w:proofErr w:type="spellStart"/>
+      <w:r>
+        <w:rPr>
+          <w:sz w:val="22"/>
+        </w:rPr>
+        <w:t>Liat</w:t>
+      </w:r>
+      <w:proofErr w:type="spellEnd"/>
+      <w:r>
+        <w:rPr>
+          <w:sz w:val="22"/>
+        </w:rPr>
+        <w:t xml:space="preserve"> test numbers</w:t>
+      </w:r>
+    </w:p>
+    <w:p>
+      <w:bookmarkStart w:id="21" w:name="_GoBack"/>
+      <w:bookmarkEnd w:id="21"/>
+    </w:p>
+    <w:p>
+      <w:pPr>
         <w:pStyle w:val="Heading1"/>
       </w:pPr>
       <w:r>
+        <w:lastRenderedPageBreak/>
         <w:t>Figures</w:t>
       </w:r>
     </w:p>
@@ -8379,8 +10683,8 @@
       <w:pPr>
         <w:pStyle w:val="Heading1"/>
       </w:pPr>
-      <w:bookmarkStart w:id="20" w:name="_Ref484680586"/>
-      <w:bookmarkStart w:id="21" w:name="_Toc484686397"/>
+      <w:bookmarkStart w:id="22" w:name="_Ref484680586"/>
+      <w:bookmarkStart w:id="23" w:name="_Toc484686397"/>
       <w:r>
         <w:t>Appendix I</w:t>
       </w:r>
@@ -8390,8 +10694,8 @@
       <w:r>
         <w:t>Standard Operating Procedure for Nasopharyngeal Sampling</w:t>
       </w:r>
-      <w:bookmarkEnd w:id="20"/>
-      <w:bookmarkEnd w:id="21"/>
+      <w:bookmarkEnd w:id="22"/>
+      <w:bookmarkEnd w:id="23"/>
     </w:p>
     <w:p>
       <w:pPr>
@@ -8410,16 +10714,42 @@
       <w:pPr>
         <w:pStyle w:val="NoSpacing"/>
       </w:pPr>
-      <w:r>
-        <w:t>Cobas Liat analyser</w:t>
+      <w:proofErr w:type="spellStart"/>
+      <w:r>
+        <w:t>Cobas</w:t>
+      </w:r>
+      <w:proofErr w:type="spellEnd"/>
+      <w:r>
+        <w:t xml:space="preserve"> </w:t>
+      </w:r>
+      <w:proofErr w:type="spellStart"/>
+      <w:r>
+        <w:t>Liat</w:t>
+      </w:r>
+      <w:proofErr w:type="spellEnd"/>
+      <w:r>
+        <w:t xml:space="preserve"> analyser</w:t>
       </w:r>
     </w:p>
     <w:p>
       <w:pPr>
         <w:pStyle w:val="NoSpacing"/>
       </w:pPr>
-      <w:r>
-        <w:t>Cobas Liat cartridge including pipette</w:t>
+      <w:proofErr w:type="spellStart"/>
+      <w:r>
+        <w:t>Cobas</w:t>
+      </w:r>
+      <w:proofErr w:type="spellEnd"/>
+      <w:r>
+        <w:t xml:space="preserve"> </w:t>
+      </w:r>
+      <w:proofErr w:type="spellStart"/>
+      <w:r>
+        <w:t>Liat</w:t>
+      </w:r>
+      <w:proofErr w:type="spellEnd"/>
+      <w:r>
+        <w:t xml:space="preserve"> cartridge including pipette</w:t>
       </w:r>
     </w:p>
     <w:p>
@@ -8459,8 +10789,13 @@
         <w:pStyle w:val="NoSpacing"/>
       </w:pPr>
       <w:r>
-        <w:t>Hospital wall suction set at 15 – 20 KPa</w:t>
-      </w:r>
+        <w:t xml:space="preserve">Hospital wall suction set at 15 – 20 </w:t>
+      </w:r>
+      <w:proofErr w:type="spellStart"/>
+      <w:r>
+        <w:t>KPa</w:t>
+      </w:r>
+      <w:proofErr w:type="spellEnd"/>
     </w:p>
     <w:p/>
     <w:p>
@@ -8485,7 +10820,23 @@
       </w:r>
       <w:r>
         <w:tab/>
-        <w:t>Remove Cobas Liat cartridge from fridge and leave at room temperature for 15 minutes</w:t>
+        <w:t xml:space="preserve">Remove </w:t>
+      </w:r>
+      <w:proofErr w:type="spellStart"/>
+      <w:r>
+        <w:t>Cobas</w:t>
+      </w:r>
+      <w:proofErr w:type="spellEnd"/>
+      <w:r>
+        <w:t xml:space="preserve"> </w:t>
+      </w:r>
+      <w:proofErr w:type="spellStart"/>
+      <w:r>
+        <w:t>Liat</w:t>
+      </w:r>
+      <w:proofErr w:type="spellEnd"/>
+      <w:r>
+        <w:t xml:space="preserve"> cartridge from fridge and leave at room temperature for 15 minutes</w:t>
       </w:r>
     </w:p>
     <w:p>
@@ -8497,7 +10848,23 @@
       </w:r>
       <w:r>
         <w:tab/>
-        <w:t>Check that the Cobas Liat analyser is operational</w:t>
+        <w:t xml:space="preserve">Check that the </w:t>
+      </w:r>
+      <w:proofErr w:type="spellStart"/>
+      <w:r>
+        <w:t>Cobas</w:t>
+      </w:r>
+      <w:proofErr w:type="spellEnd"/>
+      <w:r>
+        <w:t xml:space="preserve"> </w:t>
+      </w:r>
+      <w:proofErr w:type="spellStart"/>
+      <w:r>
+        <w:t>Liat</w:t>
+      </w:r>
+      <w:proofErr w:type="spellEnd"/>
+      <w:r>
+        <w:t xml:space="preserve"> analyser is operational</w:t>
       </w:r>
     </w:p>
     <w:p>
@@ -8542,7 +10909,6 @@
         <w:ind w:left="720" w:hanging="720"/>
       </w:pPr>
       <w:r>
-        <w:lastRenderedPageBreak/>
         <w:t>6.</w:t>
       </w:r>
       <w:r>
@@ -8571,7 +10937,47 @@
       </w:r>
       <w:r>
         <w:tab/>
-        <w:t>Follow Roche cobas Liat instuctions on package insert for cobas Liat testing.</w:t>
+        <w:t xml:space="preserve">Follow Roche </w:t>
+      </w:r>
+      <w:proofErr w:type="spellStart"/>
+      <w:r>
+        <w:t>cobas</w:t>
+      </w:r>
+      <w:proofErr w:type="spellEnd"/>
+      <w:r>
+        <w:t xml:space="preserve"> </w:t>
+      </w:r>
+      <w:proofErr w:type="spellStart"/>
+      <w:r>
+        <w:t>Liat</w:t>
+      </w:r>
+      <w:proofErr w:type="spellEnd"/>
+      <w:r>
+        <w:t xml:space="preserve"> </w:t>
+      </w:r>
+      <w:proofErr w:type="spellStart"/>
+      <w:r>
+        <w:t>instuctions</w:t>
+      </w:r>
+      <w:proofErr w:type="spellEnd"/>
+      <w:r>
+        <w:t xml:space="preserve"> on package insert for </w:t>
+      </w:r>
+      <w:proofErr w:type="spellStart"/>
+      <w:r>
+        <w:t>cobas</w:t>
+      </w:r>
+      <w:proofErr w:type="spellEnd"/>
+      <w:r>
+        <w:t xml:space="preserve"> </w:t>
+      </w:r>
+      <w:proofErr w:type="spellStart"/>
+      <w:r>
+        <w:t>Liat</w:t>
+      </w:r>
+      <w:proofErr w:type="spellEnd"/>
+      <w:r>
+        <w:t xml:space="preserve"> testing.</w:t>
       </w:r>
     </w:p>
     <w:p>
@@ -8616,6 +11022,7 @@
         <w:pStyle w:val="NoSpacing"/>
       </w:pPr>
       <w:r>
+        <w:lastRenderedPageBreak/>
         <w:t>12.</w:t>
       </w:r>
       <w:r>
@@ -8637,8 +11044,8 @@
       <w:pPr>
         <w:pStyle w:val="Heading1"/>
       </w:pPr>
-      <w:bookmarkStart w:id="22" w:name="_Ref484681601"/>
-      <w:bookmarkStart w:id="23" w:name="_Toc484686398"/>
+      <w:bookmarkStart w:id="24" w:name="_Ref484681601"/>
+      <w:bookmarkStart w:id="25" w:name="_Toc484686398"/>
       <w:r>
         <w:t>Appendix II</w:t>
       </w:r>
@@ -8648,8 +11055,8 @@
       <w:r>
         <w:t>SOP for discrepant sample result identification and storage</w:t>
       </w:r>
-      <w:bookmarkEnd w:id="22"/>
-      <w:bookmarkEnd w:id="23"/>
+      <w:bookmarkEnd w:id="24"/>
+      <w:bookmarkEnd w:id="25"/>
     </w:p>
     <w:p>
       <w:r>
@@ -8664,7 +11071,23 @@
     </w:p>
     <w:p>
       <w:r>
-        <w:t xml:space="preserve">The points below outline the key steps taken by the research nurses to ensure that discrepant test results between the cobas Liat test and the RT-PCR lab test are flagged up within those 5 days.  This will enable the virology lab to identify which samples need to be retained for further discrepancy analysis and which may be discarded.  </w:t>
+        <w:t xml:space="preserve">The points below outline the key steps taken by the research nurses to ensure that discrepant test results between the </w:t>
+      </w:r>
+      <w:proofErr w:type="spellStart"/>
+      <w:r>
+        <w:t>cobas</w:t>
+      </w:r>
+      <w:proofErr w:type="spellEnd"/>
+      <w:r>
+        <w:t xml:space="preserve"> </w:t>
+      </w:r>
+      <w:proofErr w:type="spellStart"/>
+      <w:r>
+        <w:t>Liat</w:t>
+      </w:r>
+      <w:proofErr w:type="spellEnd"/>
+      <w:r>
+        <w:t xml:space="preserve"> test and the RT-PCR lab test are flagged up within those 5 days.  This will enable the virology lab to identify which samples need to be retained for further discrepancy analysis and which may be discarded.  </w:t>
       </w:r>
     </w:p>
     <w:p>
@@ -8690,7 +11113,39 @@
         <w:spacing w:before="0" w:after="160" w:line="259" w:lineRule="auto"/>
       </w:pPr>
       <w:r>
-        <w:t xml:space="preserve">Research nurse should check every morning whether the RSV and influenza A/B results between the lab test and the cobas Liat test agree.  If the first cobas Liat test flagged an invalid result, an error or was indeterminate for RSV and a second test has been carried out, it is the second test result which should be compared.  </w:t>
+        <w:t xml:space="preserve">Research nurse should check every morning whether the RSV and influenza A/B results between the lab test and the </w:t>
+      </w:r>
+      <w:proofErr w:type="spellStart"/>
+      <w:r>
+        <w:t>cobas</w:t>
+      </w:r>
+      <w:proofErr w:type="spellEnd"/>
+      <w:r>
+        <w:t xml:space="preserve"> </w:t>
+      </w:r>
+      <w:proofErr w:type="spellStart"/>
+      <w:r>
+        <w:t>Liat</w:t>
+      </w:r>
+      <w:proofErr w:type="spellEnd"/>
+      <w:r>
+        <w:t xml:space="preserve"> test agree.  If the first </w:t>
+      </w:r>
+      <w:proofErr w:type="spellStart"/>
+      <w:r>
+        <w:t>cobas</w:t>
+      </w:r>
+      <w:proofErr w:type="spellEnd"/>
+      <w:r>
+        <w:t xml:space="preserve"> </w:t>
+      </w:r>
+      <w:proofErr w:type="spellStart"/>
+      <w:r>
+        <w:t>Liat</w:t>
+      </w:r>
+      <w:proofErr w:type="spellEnd"/>
+      <w:r>
+        <w:t xml:space="preserve"> test flagged an invalid result, an error or was indeterminate for RSV and a second test has been carried out, it is the second test result which should be compared.  </w:t>
       </w:r>
     </w:p>
     <w:p>
@@ -8762,13 +11217,41 @@
                 <w:sz w:val="28"/>
               </w:rPr>
             </w:pPr>
+            <w:proofErr w:type="spellStart"/>
             <w:r>
               <w:rPr>
                 <w:rFonts w:ascii="Calibri" w:hAnsi="Calibri" w:cs="Times New Roman"/>
                 <w:b/>
                 <w:sz w:val="28"/>
               </w:rPr>
-              <w:t>Cobas Liat result</w:t>
+              <w:t>Cobas</w:t>
+            </w:r>
+            <w:proofErr w:type="spellEnd"/>
+            <w:r>
+              <w:rPr>
+                <w:rFonts w:ascii="Calibri" w:hAnsi="Calibri" w:cs="Times New Roman"/>
+                <w:b/>
+                <w:sz w:val="28"/>
+              </w:rPr>
+              <w:t xml:space="preserve"> </w:t>
+            </w:r>
+            <w:proofErr w:type="spellStart"/>
+            <w:r>
+              <w:rPr>
+                <w:rFonts w:ascii="Calibri" w:hAnsi="Calibri" w:cs="Times New Roman"/>
+                <w:b/>
+                <w:sz w:val="28"/>
+              </w:rPr>
+              <w:t>Liat</w:t>
+            </w:r>
+            <w:proofErr w:type="spellEnd"/>
+            <w:r>
+              <w:rPr>
+                <w:rFonts w:ascii="Calibri" w:hAnsi="Calibri" w:cs="Times New Roman"/>
+                <w:b/>
+                <w:sz w:val="28"/>
+              </w:rPr>
+              <w:t xml:space="preserve"> result</w:t>
             </w:r>
           </w:p>
         </w:tc>
@@ -8963,7 +11446,6 @@
               <w:rPr>
                 <w:rFonts w:ascii="Calibri" w:hAnsi="Calibri" w:cs="Times New Roman"/>
               </w:rPr>
-              <w:lastRenderedPageBreak/>
               <w:t xml:space="preserve">RSV negative </w:t>
             </w:r>
           </w:p>
@@ -9901,6 +12383,7 @@
               <w:rPr>
                 <w:rFonts w:ascii="Calibri" w:hAnsi="Calibri" w:cs="Times New Roman"/>
               </w:rPr>
+              <w:lastRenderedPageBreak/>
               <w:t>Influenza B negative</w:t>
             </w:r>
           </w:p>
@@ -10153,7 +12636,35 @@
               <w:rPr>
                 <w:rFonts w:ascii="Calibri" w:hAnsi="Calibri" w:cs="Times New Roman"/>
               </w:rPr>
-              <w:t>Result of second cobas Liat test is invalid, sample stored for any further analysis TBD</w:t>
+              <w:t xml:space="preserve">Result of second </w:t>
+            </w:r>
+            <w:proofErr w:type="spellStart"/>
+            <w:r>
+              <w:rPr>
+                <w:rFonts w:ascii="Calibri" w:hAnsi="Calibri" w:cs="Times New Roman"/>
+              </w:rPr>
+              <w:t>cobas</w:t>
+            </w:r>
+            <w:proofErr w:type="spellEnd"/>
+            <w:r>
+              <w:rPr>
+                <w:rFonts w:ascii="Calibri" w:hAnsi="Calibri" w:cs="Times New Roman"/>
+              </w:rPr>
+              <w:t xml:space="preserve"> </w:t>
+            </w:r>
+            <w:proofErr w:type="spellStart"/>
+            <w:r>
+              <w:rPr>
+                <w:rFonts w:ascii="Calibri" w:hAnsi="Calibri" w:cs="Times New Roman"/>
+              </w:rPr>
+              <w:t>Liat</w:t>
+            </w:r>
+            <w:proofErr w:type="spellEnd"/>
+            <w:r>
+              <w:rPr>
+                <w:rFonts w:ascii="Calibri" w:hAnsi="Calibri" w:cs="Times New Roman"/>
+              </w:rPr>
+              <w:t xml:space="preserve"> test is invalid, sample stored for any further analysis TBD</w:t>
             </w:r>
           </w:p>
         </w:tc>
@@ -10180,7 +12691,7 @@
 
 <file path=word/comments.xml><?xml version="1.0" encoding="utf-8"?>
 <w:comments xmlns:wpc="http://schemas.microsoft.com/office/word/2010/wordprocessingCanvas" xmlns:mc="http://schemas.openxmlformats.org/markup-compatibility/2006" xmlns:o="urn:schemas-microsoft-com:office:office" xmlns:r="http://schemas.openxmlformats.org/officeDocument/2006/relationships" xmlns:m="http://schemas.openxmlformats.org/officeDocument/2006/math" xmlns:v="urn:schemas-microsoft-com:vml" xmlns:wp14="http://schemas.microsoft.com/office/word/2010/wordprocessingDrawing" xmlns:wp="http://schemas.openxmlformats.org/drawingml/2006/wordprocessingDrawing" xmlns:w10="urn:schemas-microsoft-com:office:word" xmlns:w="http://schemas.openxmlformats.org/wordprocessingml/2006/main" xmlns:w14="http://schemas.microsoft.com/office/word/2010/wordml" xmlns:w15="http://schemas.microsoft.com/office/word/2012/wordml" xmlns:wpg="http://schemas.microsoft.com/office/word/2010/wordprocessingGroup" xmlns:wpi="http://schemas.microsoft.com/office/word/2010/wordprocessingInk" xmlns:wne="http://schemas.microsoft.com/office/word/2006/wordml" xmlns:wps="http://schemas.microsoft.com/office/word/2010/wordprocessingShape" mc:Ignorable="w14 w15 wp14">
-  <w:comment w:id="10" w:author="Malcolm Brodlie" w:date="2017-06-22T17:12:00Z" w:initials="MOU">
+  <w:comment w:id="9" w:author="Malcolm Brodlie" w:date="2017-06-22T17:12:00Z" w:initials="MOU">
     <w:p>
       <w:pPr>
         <w:pStyle w:val="CommentText"/>
@@ -10196,7 +12707,7 @@
       </w:r>
     </w:p>
   </w:comment>
-  <w:comment w:id="11" w:author="Joy Allen" w:date="2017-06-08T11:32:00Z" w:initials="JA">
+  <w:comment w:id="10" w:author="Joy Allen" w:date="2017-06-08T11:32:00Z" w:initials="JA">
     <w:p>
       <w:pPr>
         <w:pStyle w:val="CommentText"/>
@@ -10221,11 +12732,27 @@
         <w:pStyle w:val="CommentText"/>
       </w:pPr>
       <w:r>
-        <w:t xml:space="preserve">Need to decide which would be best.  Ideally the sample would be tested using Argene and if there was sample remaining it would then be sent to the RVI if required for discrepant analysis.  However, do we have budget for the second argene test?  I guess we have some budget for discrepant samples so hopefully this would cover.  </w:t>
+        <w:t xml:space="preserve">Need to decide which would be best.  Ideally the sample would be tested using </w:t>
+      </w:r>
+      <w:proofErr w:type="spellStart"/>
+      <w:r>
+        <w:t>Argene</w:t>
+      </w:r>
+      <w:proofErr w:type="spellEnd"/>
+      <w:r>
+        <w:t xml:space="preserve"> and if there was sample remaining it would then be sent to the RVI if required for discrepant analysis.  However, do we have budget for the second </w:t>
+      </w:r>
+      <w:proofErr w:type="spellStart"/>
+      <w:r>
+        <w:t>argene</w:t>
+      </w:r>
+      <w:proofErr w:type="spellEnd"/>
+      <w:r>
+        <w:t xml:space="preserve"> test?  I guess we have some budget for discrepant samples so hopefully this would cover.  </w:t>
       </w:r>
     </w:p>
   </w:comment>
-  <w:comment w:id="12" w:author="Malcolm Brodlie" w:date="2017-06-22T17:17:00Z" w:initials="MOU">
+  <w:comment w:id="11" w:author="Malcolm Brodlie" w:date="2017-06-22T17:17:00Z" w:initials="MOU">
     <w:p>
       <w:pPr>
         <w:pStyle w:val="CommentText"/>
@@ -10241,7 +12768,7 @@
       </w:r>
     </w:p>
   </w:comment>
-  <w:comment w:id="17" w:author="Malcolm Brodlie" w:date="2017-06-22T17:19:00Z" w:initials="MOU">
+  <w:comment w:id="16" w:author="Malcolm Brodlie" w:date="2017-06-22T17:19:00Z" w:initials="MOU">
     <w:p>
       <w:pPr>
         <w:pStyle w:val="CommentText"/>
@@ -10253,7 +12780,23 @@
         <w:annotationRef/>
       </w:r>
       <w:r>
-        <w:t xml:space="preserve">Somewhere it’s worth saying briefly about the agreed plan for the full study having been approved, etc, extension to ethics, etc </w:t>
+        <w:t xml:space="preserve">Somewhere it’s worth saying briefly about the agreed plan for the full study having been approved, </w:t>
+      </w:r>
+      <w:proofErr w:type="spellStart"/>
+      <w:r>
+        <w:t>etc</w:t>
+      </w:r>
+      <w:proofErr w:type="spellEnd"/>
+      <w:r>
+        <w:t xml:space="preserve">, extension to ethics, </w:t>
+      </w:r>
+      <w:proofErr w:type="spellStart"/>
+      <w:r>
+        <w:t>etc</w:t>
+      </w:r>
+      <w:proofErr w:type="spellEnd"/>
+      <w:r>
+        <w:t xml:space="preserve"> </w:t>
       </w:r>
     </w:p>
   </w:comment>
@@ -10366,7 +12909,7 @@
         <w:noProof/>
         <w:sz w:val="18"/>
       </w:rPr>
-      <w:t>5</w:t>
+      <w:t>12</w:t>
     </w:r>
     <w:r>
       <w:rPr>
@@ -10415,7 +12958,7 @@
         <w:noProof/>
         <w:sz w:val="18"/>
       </w:rPr>
-      <w:instrText>12</w:instrText>
+      <w:instrText>13</w:instrText>
     </w:r>
     <w:r>
       <w:rPr>
@@ -10440,7 +12983,7 @@
         <w:noProof/>
         <w:sz w:val="18"/>
       </w:rPr>
-      <w:t>11</w:t>
+      <w:t>12</w:t>
     </w:r>
     <w:r>
       <w:rPr>
@@ -15735,7 +18278,7 @@
 </file>
 
 <file path=customXml/itemProps1.xml><?xml version="1.0" encoding="utf-8"?>
-<ds:datastoreItem xmlns:ds="http://schemas.openxmlformats.org/officeDocument/2006/customXml" ds:itemID="{C0329F65-E917-4A72-9A40-22CB4092F42C}">
+<ds:datastoreItem xmlns:ds="http://schemas.openxmlformats.org/officeDocument/2006/customXml" ds:itemID="{3579752C-03E7-4F91-8D7D-142150D6F3B5}">
   <ds:schemaRefs>
     <ds:schemaRef ds:uri="http://schemas.openxmlformats.org/officeDocument/2006/bibliography"/>
   </ds:schemaRefs>

</xml_diff>